<commit_message>
Update Data driven business development - TIN200.docx, ~$ta driven business development - TIN200.docx, and 2 more files...
</commit_message>
<xml_diff>
--- a/Data driven business development - TIN200.docx
+++ b/Data driven business development - TIN200.docx
@@ -1314,23 +1314,7 @@
                 <w:noProof/>
                 <w:lang w:val="en-GB"/>
               </w:rPr>
-              <w:t xml:space="preserve">Robot </w:t>
-            </w:r>
-            <w:r>
-              <w:rPr>
-                <w:rStyle w:val="Hyperlink"/>
-                <w:noProof/>
-                <w:lang w:val="en-GB"/>
-              </w:rPr>
-              <w:t>p</w:t>
-            </w:r>
-            <w:r>
-              <w:rPr>
-                <w:rStyle w:val="Hyperlink"/>
-                <w:noProof/>
-                <w:lang w:val="en-GB"/>
-              </w:rPr>
-              <w:t>rocess automation</w:t>
+              <w:t>Robot process automation</w:t>
             </w:r>
             <w:r>
               <w:rPr>
@@ -5485,1138 +5469,1272 @@
           <w:lang w:val="en-GB"/>
         </w:rPr>
       </w:pPr>
+      <w:r>
+        <w:fldChar w:fldCharType="begin"/>
+      </w:r>
+      <w:r>
+        <w:rPr>
+          <w:lang w:val="en-GB"/>
+        </w:rPr>
+        <w:instrText xml:space="preserve"> HYPERLINK "https://www.lucidchart.com/pages/example</w:instrText>
+      </w:r>
+      <w:r>
+        <w:rPr>
+          <w:lang w:val="en-GB"/>
+        </w:rPr>
+        <w:instrText xml:space="preserve">s/flowchart-maker" </w:instrText>
+      </w:r>
+      <w:r>
+        <w:fldChar w:fldCharType="separate"/>
+      </w:r>
+      <w:r>
+        <w:rPr>
+          <w:rStyle w:val="Hyperlink"/>
+          <w:lang w:val="en-GB"/>
+        </w:rPr>
+        <w:t>https://www.lucidchart.com/pages/examples/flowchart-maker</w:t>
+      </w:r>
+      <w:r>
+        <w:rPr>
+          <w:rStyle w:val="Hyperlink"/>
+          <w:lang w:val="en-GB"/>
+        </w:rPr>
+        <w:fldChar w:fldCharType="end"/>
+      </w:r>
+    </w:p>
+    <w:p>
+      <w:pPr>
+        <w:rPr>
+          <w:lang w:val="en-GB"/>
+        </w:rPr>
+      </w:pPr>
+      <w:r>
+        <w:fldChar w:fldCharType="begin"/>
+      </w:r>
+      <w:r>
+        <w:rPr>
+          <w:lang w:val="en-GB"/>
+        </w:rPr>
+        <w:instrText xml:space="preserve"> HYPERLINK "https://app.diagrams.net/" \h </w:instrText>
+      </w:r>
+      <w:r>
+        <w:fldChar w:fldCharType="separate"/>
+      </w:r>
+      <w:r>
+        <w:rPr>
+          <w:rStyle w:val="Hyperlink"/>
+          <w:lang w:val="en-GB"/>
+        </w:rPr>
+        <w:t>https://app.diagrams.net/</w:t>
+      </w:r>
+      <w:r>
+        <w:rPr>
+          <w:rStyle w:val="Hyperlink"/>
+          <w:lang w:val="en-GB"/>
+        </w:rPr>
+        <w:fldChar w:fldCharType="end"/>
+      </w:r>
+    </w:p>
+    <w:p>
+      <w:pPr>
+        <w:rPr>
+          <w:lang w:val="en-GB"/>
+        </w:rPr>
+      </w:pPr>
+    </w:p>
+    <w:p>
+      <w:pPr>
+        <w:pStyle w:val="Heading2"/>
+        <w:rPr>
+          <w:lang w:val="en-GB"/>
+        </w:rPr>
+      </w:pPr>
+      <w:bookmarkStart w:id="16" w:name="_Toc74234111"/>
+      <w:r>
+        <w:rPr>
+          <w:lang w:val="en-GB"/>
+        </w:rPr>
+        <w:t>Summary</w:t>
+      </w:r>
+      <w:bookmarkEnd w:id="16"/>
+      <w:r>
+        <w:rPr>
+          <w:lang w:val="en-GB"/>
+        </w:rPr>
+        <w:t xml:space="preserve"> </w:t>
+      </w:r>
+    </w:p>
+    <w:p>
+      <w:pPr>
+        <w:rPr>
+          <w:lang w:val="en-GB"/>
+        </w:rPr>
+      </w:pPr>
+    </w:p>
+    <w:p>
+      <w:pPr>
+        <w:rPr>
+          <w:lang w:val="en-GB"/>
+        </w:rPr>
+      </w:pPr>
+    </w:p>
+    <w:p>
+      <w:pPr>
+        <w:rPr>
+          <w:lang w:val="en-GB"/>
+        </w:rPr>
+      </w:pPr>
+    </w:p>
+    <w:p>
+      <w:pPr>
+        <w:rPr>
+          <w:lang w:val="en-GB"/>
+        </w:rPr>
+      </w:pPr>
+    </w:p>
+    <w:p>
+      <w:pPr>
+        <w:rPr>
+          <w:lang w:val="en-GB"/>
+        </w:rPr>
+      </w:pPr>
+    </w:p>
+    <w:p>
+      <w:pPr>
+        <w:rPr>
+          <w:lang w:val="en-GB"/>
+        </w:rPr>
+      </w:pPr>
+    </w:p>
+    <w:p>
+      <w:pPr>
+        <w:rPr>
+          <w:lang w:val="en-GB"/>
+        </w:rPr>
+      </w:pPr>
+      <w:r>
+        <w:rPr>
+          <w:lang w:val="en-GB"/>
+        </w:rPr>
+        <w:br w:type="page"/>
+      </w:r>
+    </w:p>
+    <w:p>
+      <w:pPr>
+        <w:pStyle w:val="Heading1"/>
+        <w:rPr>
+          <w:lang w:val="en-GB"/>
+        </w:rPr>
+      </w:pPr>
+      <w:bookmarkStart w:id="17" w:name="_Toc74234112"/>
+      <w:r>
+        <w:rPr>
+          <w:lang w:val="en-GB"/>
+        </w:rPr>
+        <w:lastRenderedPageBreak/>
+        <w:t>Evaluation and results</w:t>
+      </w:r>
+      <w:bookmarkEnd w:id="17"/>
+      <w:r>
+        <w:rPr>
+          <w:lang w:val="en-GB"/>
+        </w:rPr>
+        <w:t xml:space="preserve"> </w:t>
+      </w:r>
+    </w:p>
+    <w:p>
+      <w:pPr>
+        <w:rPr>
+          <w:lang w:val="en-GB"/>
+        </w:rPr>
+      </w:pPr>
+      <w:r>
+        <w:rPr>
+          <w:color w:val="FF0000"/>
+          <w:lang w:val="en-GB"/>
+        </w:rPr>
+        <w:t>Present the chapter</w:t>
+      </w:r>
+      <w:r>
+        <w:rPr>
+          <w:color w:val="FF0000"/>
+          <w:lang w:val="en-GB"/>
+        </w:rPr>
+        <w:t>………</w:t>
+      </w:r>
+      <w:proofErr w:type="gramStart"/>
+      <w:r>
+        <w:rPr>
+          <w:color w:val="FF0000"/>
+          <w:lang w:val="en-GB"/>
+        </w:rPr>
+        <w:t>…..</w:t>
+      </w:r>
+      <w:proofErr w:type="gramEnd"/>
+    </w:p>
+    <w:p>
+      <w:pPr>
+        <w:rPr>
+          <w:lang w:val="en-GB"/>
+        </w:rPr>
+      </w:pPr>
+    </w:p>
+    <w:p>
+      <w:pPr>
+        <w:rPr>
+          <w:color w:val="FF0000"/>
+          <w:lang w:val="en-GB"/>
+        </w:rPr>
+      </w:pPr>
+      <w:r>
+        <w:rPr>
+          <w:color w:val="FF0000"/>
+          <w:lang w:val="en-GB"/>
+        </w:rPr>
+        <w:t xml:space="preserve">in the first hand-in the goal is that you structure the following sub-sections in this report </w:t>
+      </w:r>
+    </w:p>
+    <w:p>
+      <w:pPr>
+        <w:rPr>
+          <w:lang w:val="en-GB"/>
+        </w:rPr>
+      </w:pPr>
+    </w:p>
+    <w:p>
+      <w:pPr>
+        <w:pStyle w:val="Heading2"/>
+        <w:rPr>
+          <w:lang w:val="en-GB"/>
+        </w:rPr>
+      </w:pPr>
+      <w:bookmarkStart w:id="18" w:name="_Toc74234113"/>
+      <w:r>
+        <w:rPr>
+          <w:lang w:val="en-GB"/>
+        </w:rPr>
+        <w:t>Data</w:t>
+      </w:r>
+      <w:bookmarkEnd w:id="18"/>
+    </w:p>
+    <w:p>
+      <w:pPr>
+        <w:rPr>
+          <w:color w:val="FF0000"/>
+          <w:lang w:val="en-GB"/>
+        </w:rPr>
+      </w:pPr>
+      <w:r>
+        <w:rPr>
+          <w:color w:val="FF0000"/>
+          <w:lang w:val="en-GB"/>
+        </w:rPr>
+        <w:t xml:space="preserve">Example </w:t>
+      </w:r>
+    </w:p>
+    <w:p>
+      <w:pPr>
+        <w:pStyle w:val="Heading2"/>
+        <w:rPr>
+          <w:lang w:val="en-GB"/>
+        </w:rPr>
+      </w:pPr>
+      <w:bookmarkStart w:id="19" w:name="_Toc74234114"/>
+      <w:r>
+        <w:rPr>
+          <w:lang w:val="en-GB"/>
+        </w:rPr>
+        <w:t>Model</w:t>
+      </w:r>
+      <w:bookmarkEnd w:id="19"/>
+      <w:r>
+        <w:rPr>
+          <w:lang w:val="en-GB"/>
+        </w:rPr>
+        <w:t xml:space="preserve"> </w:t>
+      </w:r>
+    </w:p>
+    <w:p>
+      <w:pPr>
+        <w:rPr>
+          <w:color w:val="FF0000"/>
+          <w:lang w:val="en-GB"/>
+        </w:rPr>
+      </w:pPr>
+      <w:r>
+        <w:rPr>
+          <w:color w:val="FF0000"/>
+          <w:lang w:val="en-GB"/>
+        </w:rPr>
+        <w:t xml:space="preserve">Example </w:t>
+      </w:r>
+    </w:p>
+    <w:p>
+      <w:pPr>
+        <w:pStyle w:val="Heading2"/>
+        <w:rPr>
+          <w:lang w:val="en-GB"/>
+        </w:rPr>
+      </w:pPr>
+      <w:bookmarkStart w:id="20" w:name="_Toc74234115"/>
+      <w:r>
+        <w:rPr>
+          <w:lang w:val="en-GB"/>
+        </w:rPr>
+        <w:t>Implementation</w:t>
+      </w:r>
+      <w:bookmarkEnd w:id="20"/>
+    </w:p>
+    <w:p>
+      <w:pPr>
+        <w:rPr>
+          <w:color w:val="FF0000"/>
+          <w:lang w:val="en-GB"/>
+        </w:rPr>
+      </w:pPr>
+      <w:r>
+        <w:rPr>
+          <w:color w:val="FF0000"/>
+          <w:lang w:val="en-GB"/>
+        </w:rPr>
+        <w:t xml:space="preserve">Example </w:t>
+      </w:r>
+    </w:p>
+    <w:p>
+      <w:pPr>
+        <w:pStyle w:val="Heading2"/>
+        <w:rPr>
+          <w:lang w:val="en-GB"/>
+        </w:rPr>
+      </w:pPr>
+      <w:bookmarkStart w:id="21" w:name="_Toc74234116"/>
+      <w:r>
+        <w:rPr>
+          <w:lang w:val="en-GB"/>
+        </w:rPr>
+        <w:t>Business value</w:t>
+      </w:r>
+      <w:bookmarkEnd w:id="21"/>
+    </w:p>
+    <w:p>
+      <w:pPr>
+        <w:rPr>
+          <w:color w:val="FF0000"/>
+          <w:lang w:val="en-GB"/>
+        </w:rPr>
+      </w:pPr>
+      <w:r>
+        <w:rPr>
+          <w:color w:val="FF0000"/>
+          <w:lang w:val="en-GB"/>
+        </w:rPr>
+        <w:t xml:space="preserve">Example </w:t>
+      </w:r>
+    </w:p>
+    <w:p>
+      <w:pPr>
+        <w:rPr>
+          <w:lang w:val="en-GB"/>
+        </w:rPr>
+      </w:pPr>
+      <w:r>
+        <w:rPr>
+          <w:lang w:val="en-GB"/>
+        </w:rPr>
+        <w:br w:type="page"/>
+      </w:r>
+    </w:p>
+    <w:p>
+      <w:pPr>
+        <w:pStyle w:val="Heading1"/>
+        <w:rPr>
+          <w:lang w:val="en-GB"/>
+        </w:rPr>
+      </w:pPr>
+      <w:bookmarkStart w:id="22" w:name="_Toc74234117"/>
+      <w:r>
+        <w:rPr>
+          <w:lang w:val="en-GB"/>
+        </w:rPr>
+        <w:lastRenderedPageBreak/>
+        <w:t>Conclusion and Recommendations</w:t>
+      </w:r>
+      <w:bookmarkEnd w:id="22"/>
+      <w:r>
+        <w:rPr>
+          <w:lang w:val="en-GB"/>
+        </w:rPr>
+        <w:t xml:space="preserve"> </w:t>
+      </w:r>
+    </w:p>
+    <w:p>
+      <w:pPr>
+        <w:rPr>
+          <w:color w:val="FF0000"/>
+          <w:lang w:val="en-GB"/>
+        </w:rPr>
+      </w:pPr>
+      <w:r>
+        <w:rPr>
+          <w:color w:val="FF0000"/>
+          <w:lang w:val="en-GB"/>
+        </w:rPr>
+        <w:t xml:space="preserve">Provide the reader with a reminder of project </w:t>
+      </w:r>
+      <w:proofErr w:type="gramStart"/>
+      <w:r>
+        <w:rPr>
+          <w:color w:val="FF0000"/>
+          <w:lang w:val="en-GB"/>
+        </w:rPr>
+        <w:t>goal</w:t>
+      </w:r>
+      <w:proofErr w:type="gramEnd"/>
+      <w:r>
+        <w:rPr>
+          <w:color w:val="FF0000"/>
+          <w:lang w:val="en-GB"/>
+        </w:rPr>
+        <w:t xml:space="preserve"> </w:t>
+      </w:r>
+    </w:p>
+    <w:p>
+      <w:pPr>
+        <w:rPr>
+          <w:color w:val="FF0000"/>
+          <w:lang w:val="en-GB"/>
+        </w:rPr>
+      </w:pPr>
+      <w:r>
+        <w:rPr>
+          <w:color w:val="FF0000"/>
+          <w:lang w:val="en-GB"/>
+        </w:rPr>
+        <w:t xml:space="preserve">What has the project group </w:t>
+      </w:r>
+      <w:proofErr w:type="gramStart"/>
+      <w:r>
+        <w:rPr>
+          <w:color w:val="FF0000"/>
+          <w:lang w:val="en-GB"/>
+        </w:rPr>
+        <w:t>done</w:t>
+      </w:r>
+      <w:proofErr w:type="gramEnd"/>
+      <w:r>
+        <w:rPr>
+          <w:color w:val="FF0000"/>
+          <w:lang w:val="en-GB"/>
+        </w:rPr>
+        <w:t xml:space="preserve"> </w:t>
+      </w:r>
+    </w:p>
+    <w:p>
+      <w:pPr>
+        <w:rPr>
+          <w:color w:val="FF0000"/>
+          <w:lang w:val="en-GB"/>
+        </w:rPr>
+      </w:pPr>
+      <w:r>
+        <w:rPr>
+          <w:color w:val="FF0000"/>
+          <w:lang w:val="en-GB"/>
+        </w:rPr>
+        <w:t xml:space="preserve">What </w:t>
+      </w:r>
+      <w:proofErr w:type="gramStart"/>
+      <w:r>
+        <w:rPr>
+          <w:color w:val="FF0000"/>
+          <w:lang w:val="en-GB"/>
+        </w:rPr>
+        <w:t>is</w:t>
+      </w:r>
+      <w:proofErr w:type="gramEnd"/>
+      <w:r>
+        <w:rPr>
+          <w:color w:val="FF0000"/>
+          <w:lang w:val="en-GB"/>
+        </w:rPr>
+        <w:t xml:space="preserve"> the key results?</w:t>
+      </w:r>
+    </w:p>
+    <w:p>
+      <w:pPr>
+        <w:rPr>
+          <w:color w:val="FF0000"/>
+          <w:lang w:val="en-GB"/>
+        </w:rPr>
+      </w:pPr>
+      <w:r>
+        <w:rPr>
+          <w:color w:val="FF0000"/>
+          <w:lang w:val="en-GB"/>
+        </w:rPr>
+        <w:t xml:space="preserve">What does the project group recommend based on the work </w:t>
+      </w:r>
+      <w:proofErr w:type="gramStart"/>
+      <w:r>
+        <w:rPr>
+          <w:color w:val="FF0000"/>
+          <w:lang w:val="en-GB"/>
+        </w:rPr>
+        <w:t>done.</w:t>
+      </w:r>
+      <w:proofErr w:type="gramEnd"/>
+      <w:r>
+        <w:rPr>
+          <w:color w:val="FF0000"/>
+          <w:lang w:val="en-GB"/>
+        </w:rPr>
+        <w:t xml:space="preserve"> </w:t>
+      </w:r>
+    </w:p>
+    <w:p>
+      <w:pPr>
+        <w:pStyle w:val="Heading2"/>
+        <w:rPr>
+          <w:lang w:val="en-GB"/>
+        </w:rPr>
+      </w:pPr>
+      <w:bookmarkStart w:id="23" w:name="_Toc74234118"/>
+      <w:r>
+        <w:rPr>
+          <w:lang w:val="en-GB"/>
+        </w:rPr>
+        <w:t>Further work</w:t>
+      </w:r>
+      <w:bookmarkEnd w:id="23"/>
+      <w:r>
+        <w:rPr>
+          <w:lang w:val="en-GB"/>
+        </w:rPr>
+        <w:t xml:space="preserve"> </w:t>
+      </w:r>
+    </w:p>
+    <w:p>
+      <w:pPr>
+        <w:rPr>
+          <w:color w:val="FF0000"/>
+          <w:lang w:val="en-GB"/>
+        </w:rPr>
+      </w:pPr>
+      <w:r>
+        <w:rPr>
+          <w:color w:val="FF0000"/>
+          <w:lang w:val="en-GB"/>
+        </w:rPr>
+        <w:t xml:space="preserve">Imagine you are in charge of project hand-over to a new project </w:t>
+      </w:r>
+      <w:proofErr w:type="gramStart"/>
+      <w:r>
+        <w:rPr>
+          <w:color w:val="FF0000"/>
+          <w:lang w:val="en-GB"/>
+        </w:rPr>
+        <w:t>group</w:t>
+      </w:r>
+      <w:proofErr w:type="gramEnd"/>
+      <w:r>
+        <w:rPr>
+          <w:color w:val="FF0000"/>
+          <w:lang w:val="en-GB"/>
+        </w:rPr>
+        <w:t xml:space="preserve"> </w:t>
+      </w:r>
+    </w:p>
+    <w:p>
+      <w:pPr>
+        <w:rPr>
+          <w:color w:val="FF0000"/>
+          <w:lang w:val="en-GB"/>
+        </w:rPr>
+      </w:pPr>
+      <w:r>
+        <w:rPr>
+          <w:color w:val="FF0000"/>
+          <w:lang w:val="en-GB"/>
+        </w:rPr>
+        <w:t xml:space="preserve">Provide a section about further </w:t>
+      </w:r>
+      <w:proofErr w:type="gramStart"/>
+      <w:r>
+        <w:rPr>
+          <w:color w:val="FF0000"/>
+          <w:lang w:val="en-GB"/>
+        </w:rPr>
+        <w:t>work</w:t>
+      </w:r>
+      <w:proofErr w:type="gramEnd"/>
+      <w:r>
+        <w:rPr>
+          <w:color w:val="FF0000"/>
+          <w:lang w:val="en-GB"/>
+        </w:rPr>
+        <w:t xml:space="preserve"> </w:t>
+      </w:r>
+    </w:p>
+    <w:p>
+      <w:pPr>
+        <w:pStyle w:val="ListParagraph"/>
+        <w:numPr>
+          <w:ilvl w:val="0"/>
+          <w:numId w:val="13"/>
+        </w:numPr>
+        <w:rPr>
+          <w:color w:val="FF0000"/>
+          <w:lang w:val="en-GB"/>
+        </w:rPr>
+      </w:pPr>
+      <w:r>
+        <w:rPr>
+          <w:color w:val="FF0000"/>
+          <w:lang w:val="en-GB"/>
+        </w:rPr>
+        <w:t xml:space="preserve">Improvements </w:t>
+      </w:r>
+    </w:p>
+    <w:p>
+      <w:pPr>
+        <w:pStyle w:val="ListParagraph"/>
+        <w:numPr>
+          <w:ilvl w:val="0"/>
+          <w:numId w:val="13"/>
+        </w:numPr>
+        <w:rPr>
+          <w:lang w:val="en-GB"/>
+        </w:rPr>
+      </w:pPr>
+      <w:r>
+        <w:rPr>
+          <w:color w:val="FF0000"/>
+          <w:lang w:val="en-GB"/>
+        </w:rPr>
+        <w:t xml:space="preserve">Loose threads </w:t>
+      </w:r>
+      <w:r>
+        <w:rPr>
+          <w:lang w:val="en-GB"/>
+        </w:rPr>
+        <w:br w:type="page"/>
+      </w:r>
+    </w:p>
+    <w:p>
+      <w:pPr>
+        <w:rPr>
+          <w:lang w:val="en-GB"/>
+        </w:rPr>
+      </w:pPr>
+    </w:p>
+    <w:p>
+      <w:pPr>
+        <w:rPr>
+          <w:lang w:val="en-GB"/>
+        </w:rPr>
+      </w:pPr>
+    </w:p>
+    <w:p>
+      <w:pPr>
+        <w:rPr>
+          <w:lang w:val="en-GB"/>
+        </w:rPr>
+      </w:pPr>
+    </w:p>
+    <w:p>
+      <w:pPr>
+        <w:pStyle w:val="Heading1"/>
+        <w:rPr>
+          <w:lang w:val="en-GB"/>
+        </w:rPr>
+      </w:pPr>
+      <w:bookmarkStart w:id="24" w:name="_Toc74234119"/>
+      <w:r>
+        <w:rPr>
+          <w:lang w:val="en-GB"/>
+        </w:rPr>
+        <w:t>Attachments</w:t>
+      </w:r>
+      <w:bookmarkEnd w:id="24"/>
+      <w:r>
+        <w:rPr>
+          <w:lang w:val="en-GB"/>
+        </w:rPr>
+        <w:t xml:space="preserve"> </w:t>
+      </w:r>
+    </w:p>
+    <w:p>
+      <w:pPr>
+        <w:rPr>
+          <w:lang w:val="en-GB"/>
+        </w:rPr>
+      </w:pPr>
+    </w:p>
+    <w:p>
+      <w:pPr>
+        <w:pStyle w:val="Heading2"/>
+        <w:rPr>
+          <w:lang w:val="en-GB"/>
+        </w:rPr>
+      </w:pPr>
+      <w:bookmarkStart w:id="25" w:name="_Toc74234120"/>
+      <w:r>
+        <w:rPr>
+          <w:lang w:val="en-GB"/>
+        </w:rPr>
+        <w:t>Source code</w:t>
+      </w:r>
+      <w:bookmarkEnd w:id="25"/>
+    </w:p>
+    <w:p>
+      <w:pPr>
+        <w:rPr>
+          <w:lang w:val="en-GB"/>
+        </w:rPr>
+      </w:pPr>
+      <w:r>
+        <w:rPr>
+          <w:lang w:val="en-GB"/>
+        </w:rPr>
+        <w:t xml:space="preserve">Key source code </w:t>
+      </w:r>
+    </w:p>
+    <w:p>
+      <w:pPr>
+        <w:rPr>
+          <w:lang w:val="en-GB"/>
+        </w:rPr>
+      </w:pPr>
+      <w:r>
+        <w:rPr>
+          <w:lang w:val="en-GB"/>
+        </w:rPr>
+        <w:t xml:space="preserve">Link to </w:t>
+      </w:r>
+      <w:proofErr w:type="spellStart"/>
+      <w:r>
+        <w:rPr>
+          <w:lang w:val="en-GB"/>
+        </w:rPr>
+        <w:t>github</w:t>
+      </w:r>
+      <w:proofErr w:type="spellEnd"/>
+    </w:p>
+    <w:p>
+      <w:pPr>
+        <w:rPr>
+          <w:lang w:val="en-GB"/>
+        </w:rPr>
+      </w:pPr>
+    </w:p>
+    <w:p>
+      <w:pPr>
+        <w:rPr>
+          <w:lang w:val="en-GB"/>
+        </w:rPr>
+      </w:pPr>
+    </w:p>
+    <w:p>
+      <w:pPr>
+        <w:rPr>
+          <w:lang w:val="en-GB"/>
+        </w:rPr>
+      </w:pPr>
+    </w:p>
+    <w:p>
+      <w:pPr>
+        <w:rPr>
+          <w:lang w:val="en-GB"/>
+        </w:rPr>
+      </w:pPr>
+    </w:p>
+    <w:p>
+      <w:pPr>
+        <w:rPr>
+          <w:lang w:val="en-GB"/>
+        </w:rPr>
+      </w:pPr>
+    </w:p>
+    <w:p>
+      <w:pPr>
+        <w:rPr>
+          <w:lang w:val="en-GB"/>
+        </w:rPr>
+      </w:pPr>
+    </w:p>
+    <w:p>
+      <w:pPr>
+        <w:rPr>
+          <w:lang w:val="en-GB"/>
+        </w:rPr>
+      </w:pPr>
+    </w:p>
+    <w:p>
+      <w:pPr>
+        <w:rPr>
+          <w:lang w:val="en-GB"/>
+        </w:rPr>
+      </w:pPr>
+    </w:p>
+    <w:p>
+      <w:pPr>
+        <w:rPr>
+          <w:lang w:val="en-GB"/>
+        </w:rPr>
+      </w:pPr>
+    </w:p>
+    <w:p>
+      <w:pPr>
+        <w:rPr>
+          <w:lang w:val="en-GB"/>
+        </w:rPr>
+      </w:pPr>
+    </w:p>
+    <w:p>
+      <w:pPr>
+        <w:rPr>
+          <w:lang w:val="en-GB"/>
+        </w:rPr>
+      </w:pPr>
+    </w:p>
+    <w:p>
+      <w:pPr>
+        <w:rPr>
+          <w:lang w:val="en-GB"/>
+        </w:rPr>
+      </w:pPr>
+    </w:p>
+    <w:p>
+      <w:pPr>
+        <w:rPr>
+          <w:lang w:val="en-GB"/>
+        </w:rPr>
+      </w:pPr>
+    </w:p>
+    <w:p>
+      <w:pPr>
+        <w:rPr>
+          <w:lang w:val="en-GB"/>
+        </w:rPr>
+      </w:pPr>
+    </w:p>
+    <w:p>
+      <w:pPr>
+        <w:rPr>
+          <w:lang w:val="en-GB"/>
+        </w:rPr>
+      </w:pPr>
+    </w:p>
+    <w:p>
+      <w:pPr>
+        <w:rPr>
+          <w:lang w:val="en-GB"/>
+        </w:rPr>
+      </w:pPr>
+    </w:p>
+    <w:p>
+      <w:pPr>
+        <w:rPr>
+          <w:lang w:val="en-GB"/>
+        </w:rPr>
+      </w:pPr>
+    </w:p>
+    <w:p>
+      <w:pPr>
+        <w:rPr>
+          <w:lang w:val="en-GB"/>
+        </w:rPr>
+      </w:pPr>
+    </w:p>
+    <w:p>
+      <w:pPr>
+        <w:rPr>
+          <w:lang w:val="en-GB"/>
+        </w:rPr>
+      </w:pPr>
+    </w:p>
+    <w:p>
+      <w:pPr>
+        <w:rPr>
+          <w:lang w:val="en-GB"/>
+        </w:rPr>
+      </w:pPr>
+    </w:p>
+    <w:p>
+      <w:pPr>
+        <w:rPr>
+          <w:lang w:val="en-GB"/>
+        </w:rPr>
+      </w:pPr>
+    </w:p>
+    <w:p>
+      <w:pPr>
+        <w:pStyle w:val="Heading1"/>
+        <w:rPr>
+          <w:lang w:val="en-GB"/>
+        </w:rPr>
+      </w:pPr>
+      <w:bookmarkStart w:id="26" w:name="_Toc74234121"/>
+      <w:r>
+        <w:rPr>
+          <w:lang w:val="en-GB"/>
+        </w:rPr>
+        <w:lastRenderedPageBreak/>
+        <w:t>References</w:t>
+      </w:r>
+      <w:bookmarkEnd w:id="26"/>
+    </w:p>
+    <w:p>
+      <w:pPr>
+        <w:pStyle w:val="EndNoteBibliography"/>
+        <w:spacing w:after="0"/>
+        <w:ind w:left="720" w:hanging="720"/>
+        <w:rPr>
+          <w:lang w:val="en-GB"/>
+        </w:rPr>
+      </w:pPr>
+      <w:r>
+        <w:rPr>
+          <w:lang w:val="en-GB"/>
+        </w:rPr>
+        <w:fldChar w:fldCharType="begin"/>
+      </w:r>
+      <w:r>
+        <w:rPr>
+          <w:lang w:val="en-GB"/>
+        </w:rPr>
+        <w:instrText xml:space="preserve"> ADDIN EN.REFLIST </w:instrText>
+      </w:r>
+      <w:r>
+        <w:rPr>
+          <w:lang w:val="en-GB"/>
+        </w:rPr>
+        <w:fldChar w:fldCharType="separate"/>
+      </w:r>
+      <w:r>
+        <w:rPr>
+          <w:lang w:val="en-GB"/>
+        </w:rPr>
+        <w:t xml:space="preserve">Aguirre, S. &amp; Rodriguez, A. (2017). </w:t>
+      </w:r>
+      <w:r>
+        <w:rPr>
+          <w:i/>
+          <w:lang w:val="en-GB"/>
+        </w:rPr>
+        <w:t>Automation of a Business Process Using Robotic Process Automation (RPA): A Case Study</w:t>
+      </w:r>
+      <w:r>
+        <w:rPr>
+          <w:lang w:val="en-GB"/>
+        </w:rPr>
+        <w:t>. Applied Computer Sciences in Engineering, Cartagena, Colombia, pp. 65-71: Springer International Publishing.</w:t>
+      </w:r>
+    </w:p>
+    <w:p>
+      <w:pPr>
+        <w:pStyle w:val="EndNoteBibliography"/>
+        <w:spacing w:after="0"/>
+        <w:ind w:left="720" w:hanging="720"/>
+        <w:rPr>
+          <w:lang w:val="en-GB"/>
+        </w:rPr>
+      </w:pPr>
+      <w:r>
+        <w:rPr>
+          <w:lang w:val="en-GB"/>
+        </w:rPr>
+        <w:t xml:space="preserve">Mitra, M. (2018). </w:t>
+      </w:r>
+      <w:r>
+        <w:rPr>
+          <w:i/>
+          <w:lang w:val="en-GB"/>
+        </w:rPr>
+        <w:t>Robotic Process Automation(RPA) and Benefits</w:t>
+      </w:r>
+      <w:r>
+        <w:rPr>
+          <w:lang w:val="en-GB"/>
+        </w:rPr>
+        <w:t xml:space="preserve">. Web: Mantra Labs. Available at: </w:t>
+      </w:r>
       <w:hyperlink r:id="rId13" w:history="1">
         <w:r>
           <w:rPr>
             <w:rStyle w:val="Hyperlink"/>
             <w:lang w:val="en-GB"/>
           </w:rPr>
-          <w:t>https://www.lucidchart.com/pages/examples/flowchart-maker</w:t>
+          <w:t>https://www.mantralabsglobal.com/blog/robotic-process-automationrpa-and-benefits/</w:t>
         </w:r>
       </w:hyperlink>
-    </w:p>
-    <w:p>
-      <w:pPr>
-        <w:rPr>
-          <w:lang w:val="en-GB"/>
-        </w:rPr>
-      </w:pPr>
-      <w:hyperlink r:id="rId14">
+      <w:r>
+        <w:rPr>
+          <w:lang w:val="en-GB"/>
+        </w:rPr>
+        <w:t xml:space="preserve"> (accessed: 10.06).</w:t>
+      </w:r>
+    </w:p>
+    <w:p>
+      <w:pPr>
+        <w:pStyle w:val="EndNoteBibliography"/>
+        <w:spacing w:after="0"/>
+        <w:ind w:left="720" w:hanging="720"/>
+        <w:rPr>
+          <w:lang w:val="en-GB"/>
+        </w:rPr>
+      </w:pPr>
+      <w:r>
+        <w:rPr>
+          <w:lang w:val="en-GB"/>
+        </w:rPr>
+        <w:t xml:space="preserve">Molka, T., Gilani, W. &amp; Zeng, X.-J. (2013). </w:t>
+      </w:r>
+      <w:r>
+        <w:rPr>
+          <w:i/>
+          <w:lang w:val="en-GB"/>
+        </w:rPr>
+        <w:t>Dotted Chart and Control-Flow Analysis for a Loan Application Process</w:t>
+      </w:r>
+      <w:r>
+        <w:rPr>
+          <w:lang w:val="en-GB"/>
+        </w:rPr>
+        <w:t>. Business Process Managment Workshops, Tallinn, Estonia, pp. 219-220. Berlin, Heidelberg: Springer.</w:t>
+      </w:r>
+    </w:p>
+    <w:p>
+      <w:pPr>
+        <w:pStyle w:val="EndNoteBibliography"/>
+        <w:spacing w:after="0"/>
+        <w:ind w:left="720" w:hanging="720"/>
+        <w:rPr>
+          <w:lang w:val="en-GB"/>
+        </w:rPr>
+      </w:pPr>
+      <w:r>
+        <w:t xml:space="preserve">Parr, O. S. (2020, 1. juli 2020). Travle boligkjøpere stresser bankene. </w:t>
+      </w:r>
+      <w:r>
+        <w:rPr>
+          <w:i/>
+          <w:lang w:val="en-GB"/>
+        </w:rPr>
+        <w:t>Finansavisen</w:t>
+      </w:r>
+      <w:r>
+        <w:rPr>
+          <w:lang w:val="en-GB"/>
+        </w:rPr>
+        <w:t xml:space="preserve">. Available at: </w:t>
+      </w:r>
+      <w:hyperlink r:id="rId14" w:history="1">
         <w:r>
           <w:rPr>
             <w:rStyle w:val="Hyperlink"/>
             <w:lang w:val="en-GB"/>
           </w:rPr>
-          <w:t>https://app.diagra</w:t>
+          <w:t>https://finansavisen.no/nyheter/bolig/2020/07/01/7540549/rekordaktivt-boligmarked-gir-lanerush-dnb-beklager-lang-ventetid</w:t>
         </w:r>
+      </w:hyperlink>
+      <w:r>
+        <w:rPr>
+          <w:lang w:val="en-GB"/>
+        </w:rPr>
+        <w:t xml:space="preserve"> (accessed: 10.06.2021).</w:t>
+      </w:r>
+    </w:p>
+    <w:p>
+      <w:pPr>
+        <w:pStyle w:val="EndNoteBibliography"/>
+        <w:spacing w:after="0"/>
+        <w:ind w:left="720" w:hanging="720"/>
+        <w:rPr>
+          <w:lang w:val="en-GB"/>
+        </w:rPr>
+      </w:pPr>
+      <w:r>
+        <w:rPr>
+          <w:lang w:val="en-GB"/>
+        </w:rPr>
+        <w:t xml:space="preserve">Raschka, S. &amp; Mijalili, V. (2019). </w:t>
+      </w:r>
+      <w:r>
+        <w:rPr>
+          <w:i/>
+          <w:lang w:val="en-GB"/>
+        </w:rPr>
+        <w:t>Python Machine Learning</w:t>
+      </w:r>
+      <w:r>
+        <w:rPr>
+          <w:lang w:val="en-GB"/>
+        </w:rPr>
+        <w:t>. Third ed. Birmingham, UK: Packt Publishing Ltd.</w:t>
+      </w:r>
+    </w:p>
+    <w:p>
+      <w:pPr>
+        <w:pStyle w:val="EndNoteBibliography"/>
+        <w:spacing w:after="0"/>
+        <w:ind w:left="720" w:hanging="720"/>
+        <w:rPr>
+          <w:lang w:val="en-GB"/>
+        </w:rPr>
+      </w:pPr>
+      <w:r>
+        <w:rPr>
+          <w:lang w:val="en-GB"/>
+        </w:rPr>
+        <w:t xml:space="preserve">Sweney, M. &amp; Canon, G. (2021, 28. april 2021). Alphabet: revenue soars for Google owner as Covid lockdown boom continues. </w:t>
+      </w:r>
+      <w:r>
+        <w:rPr>
+          <w:i/>
+          <w:lang w:val="en-GB"/>
+        </w:rPr>
+        <w:t>The Guardian</w:t>
+      </w:r>
+      <w:r>
+        <w:rPr>
+          <w:lang w:val="en-GB"/>
+        </w:rPr>
+        <w:t xml:space="preserve">. Available at: </w:t>
+      </w:r>
+      <w:hyperlink r:id="rId15" w:history="1">
         <w:r>
           <w:rPr>
             <w:rStyle w:val="Hyperlink"/>
             <w:lang w:val="en-GB"/>
           </w:rPr>
-          <w:t>m</w:t>
+          <w:t>https://www.theguardian.com/technology/2021/apr/27/alphabet-google-revenue-quarterly-earnings</w:t>
         </w:r>
+      </w:hyperlink>
+      <w:r>
+        <w:rPr>
+          <w:lang w:val="en-GB"/>
+        </w:rPr>
+        <w:t xml:space="preserve"> (accessed: 10.06.2021).</w:t>
+      </w:r>
+    </w:p>
+    <w:p>
+      <w:pPr>
+        <w:pStyle w:val="EndNoteBibliography"/>
+        <w:ind w:left="720" w:hanging="720"/>
+        <w:rPr>
+          <w:i/>
+          <w:lang w:val="en-GB"/>
+        </w:rPr>
+      </w:pPr>
+      <w:r>
+        <w:rPr>
+          <w:lang w:val="en-GB"/>
+        </w:rPr>
+        <w:t xml:space="preserve">Treder, M. (2019). </w:t>
+      </w:r>
+      <w:r>
+        <w:rPr>
+          <w:i/>
+          <w:lang w:val="en-GB"/>
+        </w:rPr>
+        <w:t>Becoming a data-driven Organisation</w:t>
+      </w:r>
+    </w:p>
+    <w:p>
+      <w:pPr>
+        <w:pStyle w:val="EndNoteBibliography"/>
+        <w:spacing w:after="0"/>
+        <w:ind w:left="720" w:hanging="720"/>
+        <w:rPr>
+          <w:lang w:val="en-GB"/>
+        </w:rPr>
+      </w:pPr>
+      <w:r>
+        <w:rPr>
+          <w:i/>
+          <w:lang w:val="en-GB"/>
+        </w:rPr>
+        <w:t>Unlock the value of data</w:t>
+      </w:r>
+      <w:r>
+        <w:rPr>
+          <w:lang w:val="en-GB"/>
+        </w:rPr>
+        <w:t>. 1 ed. Berlin, Heidelberg: Springer Vieweg.</w:t>
+      </w:r>
+    </w:p>
+    <w:p>
+      <w:pPr>
+        <w:pStyle w:val="EndNoteBibliography"/>
+        <w:spacing w:after="0"/>
+        <w:ind w:left="720" w:hanging="720"/>
+        <w:rPr>
+          <w:lang w:val="en-GB"/>
+        </w:rPr>
+      </w:pPr>
+      <w:r>
+        <w:rPr>
+          <w:lang w:val="en-GB"/>
+        </w:rPr>
+        <w:t xml:space="preserve">Werger, K., Kenedy, J., Peckham, D., Mather, S., Ginsberg, R., Jooste, A., Robinson, A. &amp; Knappenberger, D. (2020). Data valuation: Understanding the value of your data assets. 12. Available at: </w:t>
+      </w:r>
+      <w:hyperlink r:id="rId16" w:history="1">
         <w:r>
           <w:rPr>
             <w:rStyle w:val="Hyperlink"/>
             <w:lang w:val="en-GB"/>
           </w:rPr>
-          <w:t>s.net/</w:t>
+          <w:t>https://www2.deloitte.com/content/dam/Deloitte/global/Documents/Finance/Valuation-Data-Digital.pdf</w:t>
         </w:r>
       </w:hyperlink>
-    </w:p>
-    <w:p>
-      <w:pPr>
-        <w:rPr>
-          <w:lang w:val="en-GB"/>
-        </w:rPr>
-      </w:pPr>
-    </w:p>
-    <w:p>
-      <w:pPr>
-        <w:pStyle w:val="Heading2"/>
-        <w:rPr>
-          <w:lang w:val="en-GB"/>
-        </w:rPr>
-      </w:pPr>
-      <w:bookmarkStart w:id="16" w:name="_Toc74234111"/>
-      <w:r>
-        <w:rPr>
-          <w:lang w:val="en-GB"/>
-        </w:rPr>
-        <w:t>Summary</w:t>
-      </w:r>
-      <w:bookmarkEnd w:id="16"/>
-      <w:r>
-        <w:rPr>
-          <w:lang w:val="en-GB"/>
-        </w:rPr>
-        <w:t xml:space="preserve"> </w:t>
-      </w:r>
-    </w:p>
-    <w:p>
-      <w:pPr>
-        <w:rPr>
-          <w:lang w:val="en-GB"/>
-        </w:rPr>
-      </w:pPr>
-    </w:p>
-    <w:p>
-      <w:pPr>
-        <w:rPr>
-          <w:lang w:val="en-GB"/>
-        </w:rPr>
-      </w:pPr>
-    </w:p>
-    <w:p>
-      <w:pPr>
-        <w:rPr>
-          <w:lang w:val="en-GB"/>
-        </w:rPr>
-      </w:pPr>
-    </w:p>
-    <w:p>
-      <w:pPr>
-        <w:rPr>
-          <w:lang w:val="en-GB"/>
-        </w:rPr>
-      </w:pPr>
-    </w:p>
-    <w:p>
-      <w:pPr>
-        <w:rPr>
-          <w:lang w:val="en-GB"/>
-        </w:rPr>
-      </w:pPr>
-    </w:p>
-    <w:p>
-      <w:pPr>
-        <w:rPr>
-          <w:lang w:val="en-GB"/>
-        </w:rPr>
-      </w:pPr>
-    </w:p>
-    <w:p>
-      <w:pPr>
-        <w:rPr>
-          <w:lang w:val="en-GB"/>
-        </w:rPr>
-      </w:pPr>
-      <w:r>
-        <w:rPr>
-          <w:lang w:val="en-GB"/>
-        </w:rPr>
-        <w:br w:type="page"/>
-      </w:r>
-    </w:p>
-    <w:p>
-      <w:pPr>
-        <w:pStyle w:val="Heading1"/>
-        <w:rPr>
-          <w:lang w:val="en-GB"/>
-        </w:rPr>
-      </w:pPr>
-      <w:bookmarkStart w:id="17" w:name="_Toc74234112"/>
-      <w:r>
-        <w:rPr>
-          <w:lang w:val="en-GB"/>
-        </w:rPr>
-        <w:lastRenderedPageBreak/>
-        <w:t>Evaluation and results</w:t>
-      </w:r>
-      <w:bookmarkEnd w:id="17"/>
-      <w:r>
-        <w:rPr>
-          <w:lang w:val="en-GB"/>
-        </w:rPr>
-        <w:t xml:space="preserve"> </w:t>
-      </w:r>
-    </w:p>
-    <w:p>
-      <w:pPr>
-        <w:rPr>
-          <w:lang w:val="en-GB"/>
-        </w:rPr>
-      </w:pPr>
-      <w:r>
-        <w:rPr>
-          <w:color w:val="FF0000"/>
-          <w:lang w:val="en-GB"/>
-        </w:rPr>
-        <w:t>Present the chapter</w:t>
-      </w:r>
-      <w:r>
-        <w:rPr>
-          <w:color w:val="FF0000"/>
-          <w:lang w:val="en-GB"/>
-        </w:rPr>
-        <w:t>………</w:t>
-      </w:r>
-      <w:proofErr w:type="gramStart"/>
-      <w:r>
-        <w:rPr>
-          <w:color w:val="FF0000"/>
-          <w:lang w:val="en-GB"/>
-        </w:rPr>
-        <w:t>…..</w:t>
-      </w:r>
-      <w:proofErr w:type="gramEnd"/>
-    </w:p>
-    <w:p>
-      <w:pPr>
-        <w:rPr>
-          <w:lang w:val="en-GB"/>
-        </w:rPr>
-      </w:pPr>
-    </w:p>
-    <w:p>
-      <w:pPr>
-        <w:rPr>
-          <w:color w:val="FF0000"/>
-          <w:lang w:val="en-GB"/>
-        </w:rPr>
-      </w:pPr>
-      <w:r>
-        <w:rPr>
-          <w:color w:val="FF0000"/>
-          <w:lang w:val="en-GB"/>
-        </w:rPr>
-        <w:t xml:space="preserve">in the first hand-in the goal is that you structure the following sub-sections in this report </w:t>
-      </w:r>
-    </w:p>
-    <w:p>
-      <w:pPr>
-        <w:rPr>
-          <w:lang w:val="en-GB"/>
-        </w:rPr>
-      </w:pPr>
-    </w:p>
-    <w:p>
-      <w:pPr>
-        <w:pStyle w:val="Heading2"/>
-        <w:rPr>
-          <w:lang w:val="en-GB"/>
-        </w:rPr>
-      </w:pPr>
-      <w:bookmarkStart w:id="18" w:name="_Toc74234113"/>
-      <w:r>
-        <w:rPr>
-          <w:lang w:val="en-GB"/>
-        </w:rPr>
-        <w:t>Data</w:t>
-      </w:r>
-      <w:bookmarkEnd w:id="18"/>
-    </w:p>
-    <w:p>
-      <w:pPr>
-        <w:rPr>
-          <w:color w:val="FF0000"/>
-          <w:lang w:val="en-GB"/>
-        </w:rPr>
-      </w:pPr>
-      <w:r>
-        <w:rPr>
-          <w:color w:val="FF0000"/>
-          <w:lang w:val="en-GB"/>
-        </w:rPr>
-        <w:t xml:space="preserve">Example </w:t>
-      </w:r>
-    </w:p>
-    <w:p>
-      <w:pPr>
-        <w:pStyle w:val="Heading2"/>
-        <w:rPr>
-          <w:lang w:val="en-GB"/>
-        </w:rPr>
-      </w:pPr>
-      <w:bookmarkStart w:id="19" w:name="_Toc74234114"/>
-      <w:r>
-        <w:rPr>
-          <w:lang w:val="en-GB"/>
-        </w:rPr>
-        <w:t>Model</w:t>
-      </w:r>
-      <w:bookmarkEnd w:id="19"/>
-      <w:r>
-        <w:rPr>
-          <w:lang w:val="en-GB"/>
-        </w:rPr>
-        <w:t xml:space="preserve"> </w:t>
-      </w:r>
-    </w:p>
-    <w:p>
-      <w:pPr>
-        <w:rPr>
-          <w:color w:val="FF0000"/>
-          <w:lang w:val="en-GB"/>
-        </w:rPr>
-      </w:pPr>
-      <w:r>
-        <w:rPr>
-          <w:color w:val="FF0000"/>
-          <w:lang w:val="en-GB"/>
-        </w:rPr>
-        <w:t xml:space="preserve">Example </w:t>
-      </w:r>
-    </w:p>
-    <w:p>
-      <w:pPr>
-        <w:pStyle w:val="Heading2"/>
-        <w:rPr>
-          <w:lang w:val="en-GB"/>
-        </w:rPr>
-      </w:pPr>
-      <w:bookmarkStart w:id="20" w:name="_Toc74234115"/>
-      <w:r>
-        <w:rPr>
-          <w:lang w:val="en-GB"/>
-        </w:rPr>
-        <w:t>Implementation</w:t>
-      </w:r>
-      <w:bookmarkEnd w:id="20"/>
-    </w:p>
-    <w:p>
-      <w:pPr>
-        <w:rPr>
-          <w:color w:val="FF0000"/>
-          <w:lang w:val="en-GB"/>
-        </w:rPr>
-      </w:pPr>
-      <w:r>
-        <w:rPr>
-          <w:color w:val="FF0000"/>
-          <w:lang w:val="en-GB"/>
-        </w:rPr>
-        <w:t xml:space="preserve">Example </w:t>
-      </w:r>
-    </w:p>
-    <w:p>
-      <w:pPr>
-        <w:pStyle w:val="Heading2"/>
-        <w:rPr>
-          <w:lang w:val="en-GB"/>
-        </w:rPr>
-      </w:pPr>
-      <w:bookmarkStart w:id="21" w:name="_Toc74234116"/>
-      <w:r>
-        <w:rPr>
-          <w:lang w:val="en-GB"/>
-        </w:rPr>
-        <w:t>Business value</w:t>
-      </w:r>
-      <w:bookmarkEnd w:id="21"/>
-    </w:p>
-    <w:p>
-      <w:pPr>
-        <w:rPr>
-          <w:color w:val="FF0000"/>
-          <w:lang w:val="en-GB"/>
-        </w:rPr>
-      </w:pPr>
-      <w:r>
-        <w:rPr>
-          <w:color w:val="FF0000"/>
-          <w:lang w:val="en-GB"/>
-        </w:rPr>
-        <w:t xml:space="preserve">Example </w:t>
-      </w:r>
-    </w:p>
-    <w:p>
-      <w:pPr>
-        <w:rPr>
-          <w:lang w:val="en-GB"/>
-        </w:rPr>
-      </w:pPr>
-      <w:r>
-        <w:rPr>
-          <w:lang w:val="en-GB"/>
-        </w:rPr>
-        <w:br w:type="page"/>
-      </w:r>
-    </w:p>
-    <w:p>
-      <w:pPr>
-        <w:pStyle w:val="Heading1"/>
-        <w:rPr>
-          <w:lang w:val="en-GB"/>
-        </w:rPr>
-      </w:pPr>
-      <w:bookmarkStart w:id="22" w:name="_Toc74234117"/>
-      <w:r>
-        <w:rPr>
-          <w:lang w:val="en-GB"/>
-        </w:rPr>
-        <w:lastRenderedPageBreak/>
-        <w:t>Conclusion and Recommendations</w:t>
-      </w:r>
-      <w:bookmarkEnd w:id="22"/>
-      <w:r>
-        <w:rPr>
-          <w:lang w:val="en-GB"/>
-        </w:rPr>
-        <w:t xml:space="preserve"> </w:t>
-      </w:r>
-    </w:p>
-    <w:p>
-      <w:pPr>
-        <w:rPr>
-          <w:color w:val="FF0000"/>
-          <w:lang w:val="en-GB"/>
-        </w:rPr>
-      </w:pPr>
-      <w:r>
-        <w:rPr>
-          <w:color w:val="FF0000"/>
-          <w:lang w:val="en-GB"/>
-        </w:rPr>
-        <w:t xml:space="preserve">Provide the reader with a reminder of project </w:t>
-      </w:r>
-      <w:proofErr w:type="gramStart"/>
-      <w:r>
-        <w:rPr>
-          <w:color w:val="FF0000"/>
-          <w:lang w:val="en-GB"/>
-        </w:rPr>
-        <w:t>goal</w:t>
-      </w:r>
-      <w:proofErr w:type="gramEnd"/>
-      <w:r>
-        <w:rPr>
-          <w:color w:val="FF0000"/>
-          <w:lang w:val="en-GB"/>
-        </w:rPr>
-        <w:t xml:space="preserve"> </w:t>
-      </w:r>
-    </w:p>
-    <w:p>
-      <w:pPr>
-        <w:rPr>
-          <w:color w:val="FF0000"/>
-          <w:lang w:val="en-GB"/>
-        </w:rPr>
-      </w:pPr>
-      <w:r>
-        <w:rPr>
-          <w:color w:val="FF0000"/>
-          <w:lang w:val="en-GB"/>
-        </w:rPr>
-        <w:t xml:space="preserve">What has the project group </w:t>
-      </w:r>
-      <w:proofErr w:type="gramStart"/>
-      <w:r>
-        <w:rPr>
-          <w:color w:val="FF0000"/>
-          <w:lang w:val="en-GB"/>
-        </w:rPr>
-        <w:t>done</w:t>
-      </w:r>
-      <w:proofErr w:type="gramEnd"/>
-      <w:r>
-        <w:rPr>
-          <w:color w:val="FF0000"/>
-          <w:lang w:val="en-GB"/>
-        </w:rPr>
-        <w:t xml:space="preserve"> </w:t>
-      </w:r>
-    </w:p>
-    <w:p>
-      <w:pPr>
-        <w:rPr>
-          <w:color w:val="FF0000"/>
-          <w:lang w:val="en-GB"/>
-        </w:rPr>
-      </w:pPr>
-      <w:r>
-        <w:rPr>
-          <w:color w:val="FF0000"/>
-          <w:lang w:val="en-GB"/>
-        </w:rPr>
-        <w:t xml:space="preserve">What </w:t>
-      </w:r>
-      <w:proofErr w:type="gramStart"/>
-      <w:r>
-        <w:rPr>
-          <w:color w:val="FF0000"/>
-          <w:lang w:val="en-GB"/>
-        </w:rPr>
-        <w:t>is</w:t>
-      </w:r>
-      <w:proofErr w:type="gramEnd"/>
-      <w:r>
-        <w:rPr>
-          <w:color w:val="FF0000"/>
-          <w:lang w:val="en-GB"/>
-        </w:rPr>
-        <w:t xml:space="preserve"> the key results?</w:t>
-      </w:r>
-    </w:p>
-    <w:p>
-      <w:pPr>
-        <w:rPr>
-          <w:color w:val="FF0000"/>
-          <w:lang w:val="en-GB"/>
-        </w:rPr>
-      </w:pPr>
-      <w:r>
-        <w:rPr>
-          <w:color w:val="FF0000"/>
-          <w:lang w:val="en-GB"/>
-        </w:rPr>
-        <w:t xml:space="preserve">What does the project group recommend based on the work </w:t>
-      </w:r>
-      <w:proofErr w:type="gramStart"/>
-      <w:r>
-        <w:rPr>
-          <w:color w:val="FF0000"/>
-          <w:lang w:val="en-GB"/>
-        </w:rPr>
-        <w:t>done.</w:t>
-      </w:r>
-      <w:proofErr w:type="gramEnd"/>
-      <w:r>
-        <w:rPr>
-          <w:color w:val="FF0000"/>
-          <w:lang w:val="en-GB"/>
-        </w:rPr>
-        <w:t xml:space="preserve"> </w:t>
-      </w:r>
-    </w:p>
-    <w:p>
-      <w:pPr>
-        <w:pStyle w:val="Heading2"/>
-        <w:rPr>
-          <w:lang w:val="en-GB"/>
-        </w:rPr>
-      </w:pPr>
-      <w:bookmarkStart w:id="23" w:name="_Toc74234118"/>
-      <w:r>
-        <w:rPr>
-          <w:lang w:val="en-GB"/>
-        </w:rPr>
-        <w:t>Further work</w:t>
-      </w:r>
-      <w:bookmarkEnd w:id="23"/>
-      <w:r>
-        <w:rPr>
-          <w:lang w:val="en-GB"/>
-        </w:rPr>
-        <w:t xml:space="preserve"> </w:t>
-      </w:r>
-    </w:p>
-    <w:p>
-      <w:pPr>
-        <w:rPr>
-          <w:color w:val="FF0000"/>
-          <w:lang w:val="en-GB"/>
-        </w:rPr>
-      </w:pPr>
-      <w:r>
-        <w:rPr>
-          <w:color w:val="FF0000"/>
-          <w:lang w:val="en-GB"/>
-        </w:rPr>
-        <w:t xml:space="preserve">Imagine you are in charge of project hand-over to a new project </w:t>
-      </w:r>
-      <w:proofErr w:type="gramStart"/>
-      <w:r>
-        <w:rPr>
-          <w:color w:val="FF0000"/>
-          <w:lang w:val="en-GB"/>
-        </w:rPr>
-        <w:t>group</w:t>
-      </w:r>
-      <w:proofErr w:type="gramEnd"/>
-      <w:r>
-        <w:rPr>
-          <w:color w:val="FF0000"/>
-          <w:lang w:val="en-GB"/>
-        </w:rPr>
-        <w:t xml:space="preserve"> </w:t>
-      </w:r>
-    </w:p>
-    <w:p>
-      <w:pPr>
-        <w:rPr>
-          <w:color w:val="FF0000"/>
-          <w:lang w:val="en-GB"/>
-        </w:rPr>
-      </w:pPr>
-      <w:r>
-        <w:rPr>
-          <w:color w:val="FF0000"/>
-          <w:lang w:val="en-GB"/>
-        </w:rPr>
-        <w:t xml:space="preserve">Provide a section about further </w:t>
-      </w:r>
-      <w:proofErr w:type="gramStart"/>
-      <w:r>
-        <w:rPr>
-          <w:color w:val="FF0000"/>
-          <w:lang w:val="en-GB"/>
-        </w:rPr>
-        <w:t>work</w:t>
-      </w:r>
-      <w:proofErr w:type="gramEnd"/>
-      <w:r>
-        <w:rPr>
-          <w:color w:val="FF0000"/>
-          <w:lang w:val="en-GB"/>
-        </w:rPr>
-        <w:t xml:space="preserve"> </w:t>
-      </w:r>
-    </w:p>
-    <w:p>
-      <w:pPr>
-        <w:pStyle w:val="ListParagraph"/>
-        <w:numPr>
-          <w:ilvl w:val="0"/>
-          <w:numId w:val="13"/>
-        </w:numPr>
-        <w:rPr>
-          <w:color w:val="FF0000"/>
-          <w:lang w:val="en-GB"/>
-        </w:rPr>
-      </w:pPr>
-      <w:r>
-        <w:rPr>
-          <w:color w:val="FF0000"/>
-          <w:lang w:val="en-GB"/>
-        </w:rPr>
-        <w:t xml:space="preserve">Improvements </w:t>
-      </w:r>
-    </w:p>
-    <w:p>
-      <w:pPr>
-        <w:pStyle w:val="ListParagraph"/>
-        <w:numPr>
-          <w:ilvl w:val="0"/>
-          <w:numId w:val="13"/>
-        </w:numPr>
-        <w:rPr>
-          <w:lang w:val="en-GB"/>
-        </w:rPr>
-      </w:pPr>
-      <w:r>
-        <w:rPr>
-          <w:color w:val="FF0000"/>
-          <w:lang w:val="en-GB"/>
-        </w:rPr>
-        <w:t xml:space="preserve">Loose threads </w:t>
-      </w:r>
-      <w:r>
-        <w:rPr>
-          <w:lang w:val="en-GB"/>
-        </w:rPr>
-        <w:br w:type="page"/>
-      </w:r>
-    </w:p>
-    <w:p>
-      <w:pPr>
-        <w:rPr>
-          <w:lang w:val="en-GB"/>
-        </w:rPr>
-      </w:pPr>
-    </w:p>
-    <w:p>
-      <w:pPr>
-        <w:rPr>
-          <w:lang w:val="en-GB"/>
-        </w:rPr>
-      </w:pPr>
-    </w:p>
-    <w:p>
-      <w:pPr>
-        <w:rPr>
-          <w:lang w:val="en-GB"/>
-        </w:rPr>
-      </w:pPr>
-    </w:p>
-    <w:p>
-      <w:pPr>
-        <w:pStyle w:val="Heading1"/>
-        <w:rPr>
-          <w:lang w:val="en-GB"/>
-        </w:rPr>
-      </w:pPr>
-      <w:bookmarkStart w:id="24" w:name="_Toc74234119"/>
-      <w:r>
-        <w:rPr>
-          <w:lang w:val="en-GB"/>
-        </w:rPr>
-        <w:t>Attachments</w:t>
-      </w:r>
-      <w:bookmarkEnd w:id="24"/>
-      <w:r>
-        <w:rPr>
-          <w:lang w:val="en-GB"/>
-        </w:rPr>
-        <w:t xml:space="preserve"> </w:t>
-      </w:r>
-    </w:p>
-    <w:p>
-      <w:pPr>
-        <w:rPr>
-          <w:lang w:val="en-GB"/>
-        </w:rPr>
-      </w:pPr>
-    </w:p>
-    <w:p>
-      <w:pPr>
-        <w:pStyle w:val="Heading2"/>
-        <w:rPr>
-          <w:lang w:val="en-GB"/>
-        </w:rPr>
-      </w:pPr>
-      <w:bookmarkStart w:id="25" w:name="_Toc74234120"/>
-      <w:r>
-        <w:rPr>
-          <w:lang w:val="en-GB"/>
-        </w:rPr>
-        <w:t>Source code</w:t>
-      </w:r>
-      <w:bookmarkEnd w:id="25"/>
-    </w:p>
-    <w:p>
-      <w:pPr>
-        <w:rPr>
-          <w:lang w:val="en-GB"/>
-        </w:rPr>
-      </w:pPr>
-      <w:r>
-        <w:rPr>
-          <w:lang w:val="en-GB"/>
-        </w:rPr>
-        <w:t xml:space="preserve">Key source code </w:t>
-      </w:r>
-    </w:p>
-    <w:p>
-      <w:pPr>
-        <w:rPr>
-          <w:lang w:val="en-GB"/>
-        </w:rPr>
-      </w:pPr>
-      <w:r>
-        <w:rPr>
-          <w:lang w:val="en-GB"/>
-        </w:rPr>
-        <w:t xml:space="preserve">Link to </w:t>
-      </w:r>
-      <w:proofErr w:type="spellStart"/>
-      <w:r>
-        <w:rPr>
-          <w:lang w:val="en-GB"/>
-        </w:rPr>
-        <w:t>github</w:t>
-      </w:r>
-      <w:proofErr w:type="spellEnd"/>
-    </w:p>
-    <w:p>
-      <w:pPr>
-        <w:rPr>
-          <w:lang w:val="en-GB"/>
-        </w:rPr>
-      </w:pPr>
-    </w:p>
-    <w:p>
-      <w:pPr>
-        <w:rPr>
-          <w:lang w:val="en-GB"/>
-        </w:rPr>
-      </w:pPr>
-    </w:p>
-    <w:p>
-      <w:pPr>
-        <w:rPr>
-          <w:lang w:val="en-GB"/>
-        </w:rPr>
-      </w:pPr>
-    </w:p>
-    <w:p>
-      <w:pPr>
-        <w:rPr>
-          <w:lang w:val="en-GB"/>
-        </w:rPr>
-      </w:pPr>
-    </w:p>
-    <w:p>
-      <w:pPr>
-        <w:rPr>
-          <w:lang w:val="en-GB"/>
-        </w:rPr>
-      </w:pPr>
-    </w:p>
-    <w:p>
-      <w:pPr>
-        <w:rPr>
-          <w:lang w:val="en-GB"/>
-        </w:rPr>
-      </w:pPr>
-    </w:p>
-    <w:p>
-      <w:pPr>
-        <w:rPr>
-          <w:lang w:val="en-GB"/>
-        </w:rPr>
-      </w:pPr>
-    </w:p>
-    <w:p>
-      <w:pPr>
-        <w:rPr>
-          <w:lang w:val="en-GB"/>
-        </w:rPr>
-      </w:pPr>
-    </w:p>
-    <w:p>
-      <w:pPr>
-        <w:rPr>
-          <w:lang w:val="en-GB"/>
-        </w:rPr>
-      </w:pPr>
-    </w:p>
-    <w:p>
-      <w:pPr>
-        <w:rPr>
-          <w:lang w:val="en-GB"/>
-        </w:rPr>
-      </w:pPr>
-    </w:p>
-    <w:p>
-      <w:pPr>
-        <w:rPr>
-          <w:lang w:val="en-GB"/>
-        </w:rPr>
-      </w:pPr>
-    </w:p>
-    <w:p>
-      <w:pPr>
-        <w:rPr>
-          <w:lang w:val="en-GB"/>
-        </w:rPr>
-      </w:pPr>
-    </w:p>
-    <w:p>
-      <w:pPr>
-        <w:rPr>
-          <w:lang w:val="en-GB"/>
-        </w:rPr>
-      </w:pPr>
-    </w:p>
-    <w:p>
-      <w:pPr>
-        <w:rPr>
-          <w:lang w:val="en-GB"/>
-        </w:rPr>
-      </w:pPr>
-    </w:p>
-    <w:p>
-      <w:pPr>
-        <w:rPr>
-          <w:lang w:val="en-GB"/>
-        </w:rPr>
-      </w:pPr>
-    </w:p>
-    <w:p>
-      <w:pPr>
-        <w:rPr>
-          <w:lang w:val="en-GB"/>
-        </w:rPr>
-      </w:pPr>
-    </w:p>
-    <w:p>
-      <w:pPr>
-        <w:rPr>
-          <w:lang w:val="en-GB"/>
-        </w:rPr>
-      </w:pPr>
-    </w:p>
-    <w:p>
-      <w:pPr>
-        <w:rPr>
-          <w:lang w:val="en-GB"/>
-        </w:rPr>
-      </w:pPr>
-    </w:p>
-    <w:p>
-      <w:pPr>
-        <w:rPr>
-          <w:lang w:val="en-GB"/>
-        </w:rPr>
-      </w:pPr>
-    </w:p>
-    <w:p>
-      <w:pPr>
-        <w:rPr>
-          <w:lang w:val="en-GB"/>
-        </w:rPr>
-      </w:pPr>
-    </w:p>
-    <w:p>
-      <w:pPr>
-        <w:rPr>
-          <w:lang w:val="en-GB"/>
-        </w:rPr>
-      </w:pPr>
-    </w:p>
-    <w:p>
-      <w:pPr>
-        <w:pStyle w:val="Heading1"/>
-        <w:rPr>
-          <w:lang w:val="en-GB"/>
-        </w:rPr>
-      </w:pPr>
-      <w:bookmarkStart w:id="26" w:name="_Toc74234121"/>
-      <w:r>
-        <w:rPr>
-          <w:lang w:val="en-GB"/>
-        </w:rPr>
-        <w:lastRenderedPageBreak/>
-        <w:t>References</w:t>
-      </w:r>
-      <w:bookmarkEnd w:id="26"/>
+      <w:r>
+        <w:rPr>
+          <w:lang w:val="en-GB"/>
+        </w:rPr>
+        <w:t xml:space="preserve"> (accessed: 10.06.2021).</w:t>
+      </w:r>
     </w:p>
     <w:p>
       <w:pPr>
         <w:pStyle w:val="EndNoteBibliography"/>
-        <w:spacing w:after="0"/>
         <w:ind w:left="720" w:hanging="720"/>
-      </w:pPr>
-      <w:r>
-        <w:rPr>
-          <w:lang w:val="en-GB"/>
-        </w:rPr>
-        <w:fldChar w:fldCharType="begin"/>
-      </w:r>
-      <w:r>
-        <w:instrText xml:space="preserve"> ADDIN EN.REFLIST </w:instrText>
-      </w:r>
-      <w:r>
-        <w:rPr>
-          <w:lang w:val="en-GB"/>
-        </w:rPr>
-        <w:fldChar w:fldCharType="separate"/>
-      </w:r>
-      <w:r>
-        <w:t xml:space="preserve">Aguirre, S. &amp; Rodriguez, A. (2017). </w:t>
+        <w:rPr>
+          <w:lang w:val="en-GB"/>
+        </w:rPr>
+      </w:pPr>
+      <w:r>
+        <w:rPr>
+          <w:lang w:val="en-GB"/>
+        </w:rPr>
+        <w:t xml:space="preserve">The world’s most valuable resource is no longer oil, but data. (2017, May 6th 2017). </w:t>
       </w:r>
       <w:r>
         <w:rPr>
           <w:i/>
-        </w:rPr>
-        <w:t>Automation of a Business Process Using Robotic Process Automation (RPA): A Case Study</w:t>
-      </w:r>
-      <w:r>
-        <w:t>. Applied Computer Sciences in Engineering, Cartagena, Colombia, pp. 65-71: Springer International Publishing.</w:t>
-      </w:r>
-    </w:p>
-    <w:p>
-      <w:pPr>
-        <w:pStyle w:val="EndNoteBibliography"/>
-        <w:spacing w:after="0"/>
-        <w:ind w:left="720" w:hanging="720"/>
-      </w:pPr>
-      <w:r>
-        <w:t xml:space="preserve">Mitra, M. (2018). </w:t>
-      </w:r>
-      <w:r>
-        <w:rPr>
-          <w:i/>
-        </w:rPr>
-        <w:t>Robotic Process Automation(RPA) and Benefits</w:t>
-      </w:r>
-      <w:r>
-        <w:t xml:space="preserve">. Web: Mantra Labs. Available at: </w:t>
-      </w:r>
-      <w:hyperlink r:id="rId15" w:history="1">
-        <w:r>
-          <w:rPr>
-            <w:rStyle w:val="Hyperlink"/>
-          </w:rPr>
-          <w:t>https://www.mantralabsglobal.com/blog/robotic-process-automationrpa-and-benefits/</w:t>
-        </w:r>
-      </w:hyperlink>
-      <w:r>
-        <w:t xml:space="preserve"> (accessed: 10.06).</w:t>
-      </w:r>
-    </w:p>
-    <w:p>
-      <w:pPr>
-        <w:pStyle w:val="EndNoteBibliography"/>
-        <w:spacing w:after="0"/>
-        <w:ind w:left="720" w:hanging="720"/>
-      </w:pPr>
-      <w:r>
-        <w:t xml:space="preserve">Molka, T., Gilani, W. &amp; Zeng, X.-J. (2013). </w:t>
-      </w:r>
-      <w:r>
-        <w:rPr>
-          <w:i/>
-        </w:rPr>
-        <w:t>Dotted Chart and Control-Flow Analysis for a Loan Application Process</w:t>
-      </w:r>
-      <w:r>
-        <w:t>. Business Process Managment Workshops, Tallinn, Estonia, pp. 219-220. Berlin, Heidelberg: Springer.</w:t>
-      </w:r>
-    </w:p>
-    <w:p>
-      <w:pPr>
-        <w:pStyle w:val="EndNoteBibliography"/>
-        <w:spacing w:after="0"/>
-        <w:ind w:left="720" w:hanging="720"/>
-      </w:pPr>
-      <w:r>
-        <w:t xml:space="preserve">Parr, O. S. (2020, 1. juli 2020). Travle boligkjøpere stresser bankene. </w:t>
-      </w:r>
-      <w:r>
-        <w:rPr>
-          <w:i/>
-        </w:rPr>
-        <w:t>Finansavisen</w:t>
-      </w:r>
-      <w:r>
-        <w:t xml:space="preserve">. Available at: </w:t>
-      </w:r>
-      <w:hyperlink r:id="rId16" w:history="1">
-        <w:r>
-          <w:rPr>
-            <w:rStyle w:val="Hyperlink"/>
-          </w:rPr>
-          <w:t>https://finansavisen.no/nyheter/bolig/2020/07/01/7540549/rekordaktivt-boligmarked-gir-lanerush-dnb-beklager-lang-ventetid</w:t>
-        </w:r>
-      </w:hyperlink>
-      <w:r>
-        <w:t xml:space="preserve"> (accessed: 10.06.2021).</w:t>
-      </w:r>
-    </w:p>
-    <w:p>
-      <w:pPr>
-        <w:pStyle w:val="EndNoteBibliography"/>
-        <w:spacing w:after="0"/>
-        <w:ind w:left="720" w:hanging="720"/>
-      </w:pPr>
-      <w:r>
-        <w:t xml:space="preserve">Raschka, S. &amp; Mijalili, V. (2019). </w:t>
-      </w:r>
-      <w:r>
-        <w:rPr>
-          <w:i/>
-        </w:rPr>
-        <w:t>Python Machine Learning</w:t>
-      </w:r>
-      <w:r>
-        <w:t>. Third ed. Birmingham, UK: Packt Publishing Ltd.</w:t>
-      </w:r>
-    </w:p>
-    <w:p>
-      <w:pPr>
-        <w:pStyle w:val="EndNoteBibliography"/>
-        <w:spacing w:after="0"/>
-        <w:ind w:left="720" w:hanging="720"/>
-      </w:pPr>
-      <w:r>
-        <w:t xml:space="preserve">Sweney, M. &amp; Canon, G. (2021, 28. april 2021). Alphabet: revenue soars for Google owner as Covid lockdown boom continues. </w:t>
-      </w:r>
-      <w:r>
-        <w:rPr>
-          <w:i/>
-        </w:rPr>
-        <w:t>The Guardian</w:t>
-      </w:r>
-      <w:r>
+          <w:lang w:val="en-GB"/>
+        </w:rPr>
+        <w:t>The Economist</w:t>
+      </w:r>
+      <w:r>
+        <w:rPr>
+          <w:lang w:val="en-GB"/>
+        </w:rPr>
         <w:t xml:space="preserve">. Available at: </w:t>
       </w:r>
       <w:hyperlink r:id="rId17" w:history="1">
         <w:r>
           <w:rPr>
             <w:rStyle w:val="Hyperlink"/>
-          </w:rPr>
-          <w:t>https://www.theguardian.com/technology/2021/apr/27/alphabet-google-revenue-quarterly-earnings</w:t>
-        </w:r>
-      </w:hyperlink>
-      <w:r>
-        <w:t xml:space="preserve"> (accessed: 10.06.2021).</w:t>
-      </w:r>
-    </w:p>
-    <w:p>
-      <w:pPr>
-        <w:pStyle w:val="EndNoteBibliography"/>
-        <w:ind w:left="720" w:hanging="720"/>
-        <w:rPr>
-          <w:i/>
-        </w:rPr>
-      </w:pPr>
-      <w:r>
-        <w:t xml:space="preserve">Treder, M. (2019). </w:t>
-      </w:r>
-      <w:r>
-        <w:rPr>
-          <w:i/>
-        </w:rPr>
-        <w:t>Becoming a data-driven Organisation</w:t>
-      </w:r>
-    </w:p>
-    <w:p>
-      <w:pPr>
-        <w:pStyle w:val="EndNoteBibliography"/>
-        <w:spacing w:after="0"/>
-        <w:ind w:left="720" w:hanging="720"/>
-      </w:pPr>
-      <w:r>
-        <w:rPr>
-          <w:i/>
-        </w:rPr>
-        <w:t>Unlock the value of data</w:t>
-      </w:r>
-      <w:r>
-        <w:t>. 1 ed. Berlin, Heidelberg: Springer Vieweg.</w:t>
-      </w:r>
-    </w:p>
-    <w:p>
-      <w:pPr>
-        <w:pStyle w:val="EndNoteBibliography"/>
-        <w:spacing w:after="0"/>
-        <w:ind w:left="720" w:hanging="720"/>
-      </w:pPr>
-      <w:r>
-        <w:t xml:space="preserve">Werger, K., Kenedy, J., Peckham, D., Mather, S., Ginsberg, R., Jooste, A., Robinson, A. &amp; Knappenberger, D. (2020). Data valuation: Understanding the value of your data assets. 12. Available at: </w:t>
-      </w:r>
-      <w:hyperlink r:id="rId18" w:history="1">
-        <w:r>
-          <w:rPr>
-            <w:rStyle w:val="Hyperlink"/>
-          </w:rPr>
-          <w:t>https://www2.deloitte.com/content/dam/Deloitte/global/Documents/Finance/Valuation-Data-Digital.pdf</w:t>
-        </w:r>
-      </w:hyperlink>
-      <w:r>
-        <w:t xml:space="preserve"> (accessed: 10.06.2021).</w:t>
-      </w:r>
-    </w:p>
-    <w:p>
-      <w:pPr>
-        <w:pStyle w:val="EndNoteBibliography"/>
-        <w:ind w:left="720" w:hanging="720"/>
-      </w:pPr>
-      <w:r>
-        <w:t xml:space="preserve">The world’s most valuable resource is no longer oil, but data. (2017, May 6th 2017). </w:t>
-      </w:r>
-      <w:r>
-        <w:rPr>
-          <w:i/>
-        </w:rPr>
-        <w:t>The Economist</w:t>
-      </w:r>
-      <w:r>
-        <w:t xml:space="preserve">. Available at: </w:t>
-      </w:r>
-      <w:hyperlink r:id="rId19" w:history="1">
-        <w:r>
-          <w:rPr>
-            <w:rStyle w:val="Hyperlink"/>
+            <w:lang w:val="en-GB"/>
           </w:rPr>
           <w:t>https://www.economist.com/leaders/2017/05/06/the-worlds-most-valuable-resource-is-no-longer-oil-but-data</w:t>
         </w:r>
       </w:hyperlink>
       <w:r>
+        <w:rPr>
+          <w:lang w:val="en-GB"/>
+        </w:rPr>
         <w:t xml:space="preserve"> (accessed: 10.06.2021).</w:t>
       </w:r>
     </w:p>
@@ -6634,8 +6752,8 @@
       </w:r>
     </w:p>
     <w:sectPr>
-      <w:headerReference w:type="default" r:id="rId20"/>
-      <w:footerReference w:type="default" r:id="rId21"/>
+      <w:headerReference w:type="default" r:id="rId18"/>
+      <w:footerReference w:type="default" r:id="rId19"/>
       <w:pgSz w:w="11906" w:h="16838" w:code="9"/>
       <w:pgMar w:top="907" w:right="1134" w:bottom="851" w:left="1418" w:header="709" w:footer="283" w:gutter="0"/>
       <w:cols w:space="708"/>
@@ -9053,6 +9171,7 @@
   <w:style w:type="character" w:default="1" w:styleId="DefaultParagraphFont">
     <w:name w:val="Default Paragraph Font"/>
     <w:uiPriority w:val="1"/>
+    <w:semiHidden/>
     <w:unhideWhenUsed/>
   </w:style>
   <w:style w:type="table" w:default="1" w:styleId="TableNormal">
@@ -10144,6 +10263,12 @@
 </file>
 
 <file path=customXml/item1.xml><?xml version="1.0" encoding="utf-8"?>
+<p:properties xmlns:p="http://schemas.microsoft.com/office/2006/metadata/properties" xmlns:xsi="http://www.w3.org/2001/XMLSchema-instance" xmlns:pc="http://schemas.microsoft.com/office/infopath/2007/PartnerControls">
+  <documentManagement/>
+</p:properties>
+</file>
+
+<file path=customXml/item2.xml><?xml version="1.0" encoding="utf-8"?>
 <?mso-contentType ?>
 <FormTemplates xmlns="http://schemas.microsoft.com/sharepoint/v3/contenttype/forms">
   <Display>DocumentLibraryForm</Display>
@@ -10152,13 +10277,11 @@
 </FormTemplates>
 </file>
 
-<file path=customXml/item2.xml><?xml version="1.0" encoding="utf-8"?>
-<p:properties xmlns:p="http://schemas.microsoft.com/office/2006/metadata/properties" xmlns:xsi="http://www.w3.org/2001/XMLSchema-instance" xmlns:pc="http://schemas.microsoft.com/office/infopath/2007/PartnerControls">
-  <documentManagement/>
-</p:properties>
+<file path=customXml/item3.xml><?xml version="1.0" encoding="utf-8"?>
+<b:Sources xmlns:b="http://schemas.openxmlformats.org/officeDocument/2006/bibliography" xmlns="http://schemas.openxmlformats.org/officeDocument/2006/bibliography" SelectedStyle="\APASixthEditionOfficeOnline.xsl" StyleName="APA" Version="6"/>
 </file>
 
-<file path=customXml/item3.xml><?xml version="1.0" encoding="utf-8"?>
+<file path=customXml/item4.xml><?xml version="1.0" encoding="utf-8"?>
 <ct:contentTypeSchema xmlns:ct="http://schemas.microsoft.com/office/2006/metadata/contentType" xmlns:ma="http://schemas.microsoft.com/office/2006/metadata/properties/metaAttributes" ct:_="" ma:_="" ma:contentTypeName="Document" ma:contentTypeID="0x010100094456D89942774EBB37C7319F72393B" ma:contentTypeVersion="7" ma:contentTypeDescription="Create a new document." ma:contentTypeScope="" ma:versionID="e39c134b84844616d0d45939c133862b">
   <xsd:schema xmlns:xsd="http://www.w3.org/2001/XMLSchema" xmlns:xs="http://www.w3.org/2001/XMLSchema" xmlns:p="http://schemas.microsoft.com/office/2006/metadata/properties" xmlns:ns3="ef070905-8935-473d-ad2e-2904fddede3e" xmlns:ns4="49280282-86b5-48e6-b552-90470924f286" targetNamespace="http://schemas.microsoft.com/office/2006/metadata/properties" ma:root="true" ma:fieldsID="9cb625a4bd4b7fc0dd1b607cace35493" ns3:_="" ns4:_="">
     <xsd:import namespace="ef070905-8935-473d-ad2e-2904fddede3e"/>
@@ -10341,19 +10464,7 @@
 </ct:contentTypeSchema>
 </file>
 
-<file path=customXml/item4.xml><?xml version="1.0" encoding="utf-8"?>
-<b:Sources xmlns:b="http://schemas.openxmlformats.org/officeDocument/2006/bibliography" xmlns="http://schemas.openxmlformats.org/officeDocument/2006/bibliography" SelectedStyle="\APASixthEditionOfficeOnline.xsl" StyleName="APA" Version="6"/>
-</file>
-
 <file path=customXml/itemProps1.xml><?xml version="1.0" encoding="utf-8"?>
-<ds:datastoreItem xmlns:ds="http://schemas.openxmlformats.org/officeDocument/2006/customXml" ds:itemID="{EE66D9A3-D51B-46A3-AD2C-CCB67955410E}">
-  <ds:schemaRefs>
-    <ds:schemaRef ds:uri="http://schemas.microsoft.com/sharepoint/v3/contenttype/forms"/>
-  </ds:schemaRefs>
-</ds:datastoreItem>
-</file>
-
-<file path=customXml/itemProps2.xml><?xml version="1.0" encoding="utf-8"?>
 <ds:datastoreItem xmlns:ds="http://schemas.openxmlformats.org/officeDocument/2006/customXml" ds:itemID="{3A18C3E2-EF14-41DF-910B-56CFB5EC60D4}">
   <ds:schemaRefs>
     <ds:schemaRef ds:uri="http://schemas.microsoft.com/office/2006/metadata/properties"/>
@@ -10362,7 +10473,23 @@
 </ds:datastoreItem>
 </file>
 
+<file path=customXml/itemProps2.xml><?xml version="1.0" encoding="utf-8"?>
+<ds:datastoreItem xmlns:ds="http://schemas.openxmlformats.org/officeDocument/2006/customXml" ds:itemID="{EE66D9A3-D51B-46A3-AD2C-CCB67955410E}">
+  <ds:schemaRefs>
+    <ds:schemaRef ds:uri="http://schemas.microsoft.com/sharepoint/v3/contenttype/forms"/>
+  </ds:schemaRefs>
+</ds:datastoreItem>
+</file>
+
 <file path=customXml/itemProps3.xml><?xml version="1.0" encoding="utf-8"?>
+<ds:datastoreItem xmlns:ds="http://schemas.openxmlformats.org/officeDocument/2006/customXml" ds:itemID="{9B9CCDD2-F9EB-4DF9-AB48-F7A51887998F}">
+  <ds:schemaRefs>
+    <ds:schemaRef ds:uri="http://schemas.openxmlformats.org/officeDocument/2006/bibliography"/>
+  </ds:schemaRefs>
+</ds:datastoreItem>
+</file>
+
+<file path=customXml/itemProps4.xml><?xml version="1.0" encoding="utf-8"?>
 <ds:datastoreItem xmlns:ds="http://schemas.openxmlformats.org/officeDocument/2006/customXml" ds:itemID="{1D5E2D42-5EF8-4628-9A45-E77B643DADDF}">
   <ds:schemaRefs>
     <ds:schemaRef ds:uri="http://schemas.microsoft.com/office/2006/metadata/contentType"/>
@@ -10379,12 +10506,4 @@
     <ds:schemaRef ds:uri="http://schemas.microsoft.com/internal/obd"/>
   </ds:schemaRefs>
 </ds:datastoreItem>
-</file>
-
-<file path=customXml/itemProps4.xml><?xml version="1.0" encoding="utf-8"?>
-<ds:datastoreItem xmlns:ds="http://schemas.openxmlformats.org/officeDocument/2006/customXml" ds:itemID="{9B9CCDD2-F9EB-4DF9-AB48-F7A51887998F}">
-  <ds:schemaRefs>
-    <ds:schemaRef ds:uri="http://schemas.openxmlformats.org/officeDocument/2006/bibliography"/>
-  </ds:schemaRefs>
-</ds:datastoreItem>
 </file>
</xml_diff>

<commit_message>
Update Data driven business development - TIN200.docx, Personal_Loans_with_Bad_Credit.jpg, and 3 more files...
</commit_message>
<xml_diff>
--- a/Data driven business development - TIN200.docx
+++ b/Data driven business development - TIN200.docx
@@ -69,35 +69,199 @@
     <w:p>
       <w:pPr>
         <w:rPr>
-          <w:lang w:val="en-GB"/>
-        </w:rPr>
-      </w:pPr>
-    </w:p>
-    <w:p>
-      <w:pPr>
-        <w:rPr>
-          <w:lang w:val="en-GB"/>
-        </w:rPr>
-      </w:pPr>
-    </w:p>
-    <w:p>
-      <w:pPr>
-        <w:rPr>
-          <w:lang w:val="en-GB"/>
-        </w:rPr>
-      </w:pPr>
-      <w:r>
-        <w:rPr>
           <w:noProof/>
         </w:rPr>
+      </w:pPr>
+    </w:p>
+    <w:p>
+      <w:pPr>
+        <w:rPr>
+          <w:lang w:val="en-GB"/>
+        </w:rPr>
+      </w:pPr>
+      <w:r>
+        <w:rPr>
+          <w:noProof/>
+        </w:rPr>
+        <mc:AlternateContent>
+          <mc:Choice Requires="wps">
+            <w:drawing>
+              <wp:anchor distT="0" distB="0" distL="114300" distR="114300" simplePos="0" relativeHeight="251704320" behindDoc="1" locked="0" layoutInCell="1" allowOverlap="1" wp14:anchorId="5FA4896A" wp14:editId="3EB194DB">
+                <wp:simplePos x="0" y="0"/>
+                <wp:positionH relativeFrom="margin">
+                  <wp:align>center</wp:align>
+                </wp:positionH>
+                <wp:positionV relativeFrom="paragraph">
+                  <wp:posOffset>3802380</wp:posOffset>
+                </wp:positionV>
+                <wp:extent cx="5307330" cy="635"/>
+                <wp:effectExtent l="0" t="0" r="7620" b="9525"/>
+                <wp:wrapTight wrapText="bothSides">
+                  <wp:wrapPolygon edited="0">
+                    <wp:start x="0" y="0"/>
+                    <wp:lineTo x="0" y="21278"/>
+                    <wp:lineTo x="21553" y="21278"/>
+                    <wp:lineTo x="21553" y="0"/>
+                    <wp:lineTo x="0" y="0"/>
+                  </wp:wrapPolygon>
+                </wp:wrapTight>
+                <wp:docPr id="9" name="Text Box 9"/>
+                <wp:cNvGraphicFramePr/>
+                <a:graphic xmlns:a="http://schemas.openxmlformats.org/drawingml/2006/main">
+                  <a:graphicData uri="http://schemas.microsoft.com/office/word/2010/wordprocessingShape">
+                    <wps:wsp>
+                      <wps:cNvSpPr txBox="1"/>
+                      <wps:spPr>
+                        <a:xfrm>
+                          <a:off x="0" y="0"/>
+                          <a:ext cx="5307330" cy="635"/>
+                        </a:xfrm>
+                        <a:prstGeom prst="rect">
+                          <a:avLst/>
+                        </a:prstGeom>
+                        <a:noFill/>
+                        <a:ln>
+                          <a:noFill/>
+                        </a:ln>
+                      </wps:spPr>
+                      <wps:txbx>
+                        <w:txbxContent>
+                          <w:p>
+                            <w:pPr>
+                              <w:pStyle w:val="Caption"/>
+                              <w:rPr>
+                                <w:lang w:val="en-GB"/>
+                              </w:rPr>
+                            </w:pPr>
+                            <w:r>
+                              <w:rPr>
+                                <w:lang w:val="en-GB"/>
+                              </w:rPr>
+                              <w:t xml:space="preserve">Michelle Wiggins | </w:t>
+                            </w:r>
+                            <w:hyperlink r:id="rId11" w:history="1">
+                              <w:r>
+                                <w:rPr>
+                                  <w:rStyle w:val="Hyperlink"/>
+                                  <w:lang w:val="en-GB"/>
+                                </w:rPr>
+                                <w:t>https://www.kwikcashonline.com/quick-online-loans/</w:t>
+                              </w:r>
+                            </w:hyperlink>
+                            <w:r>
+                              <w:rPr>
+                                <w:lang w:val="en-GB"/>
+                              </w:rPr>
+                              <w:t xml:space="preserve"> | </w:t>
+                            </w:r>
+                            <w:hyperlink r:id="rId12" w:history="1">
+                              <w:r>
+                                <w:rPr>
+                                  <w:rStyle w:val="Hyperlink"/>
+                                  <w:lang w:val="en-GB"/>
+                                </w:rPr>
+                                <w:t>https://creativecommons.org/licenses/by-sa/4.0</w:t>
+                              </w:r>
+                            </w:hyperlink>
+                          </w:p>
+                          <w:p>
+                            <w:pPr>
+                              <w:rPr>
+                                <w:lang w:val="en-GB"/>
+                              </w:rPr>
+                            </w:pPr>
+                          </w:p>
+                        </w:txbxContent>
+                      </wps:txbx>
+                      <wps:bodyPr rot="0" spcFirstLastPara="0" vertOverflow="overflow" horzOverflow="overflow" vert="horz" wrap="square" lIns="0" tIns="0" rIns="0" bIns="0" numCol="1" spcCol="0" rtlCol="0" fromWordArt="0" anchor="t" anchorCtr="0" forceAA="0" compatLnSpc="1">
+                        <a:prstTxWarp prst="textNoShape">
+                          <a:avLst/>
+                        </a:prstTxWarp>
+                        <a:spAutoFit/>
+                      </wps:bodyPr>
+                    </wps:wsp>
+                  </a:graphicData>
+                </a:graphic>
+                <wp14:sizeRelH relativeFrom="margin">
+                  <wp14:pctWidth>0</wp14:pctWidth>
+                </wp14:sizeRelH>
+              </wp:anchor>
+            </w:drawing>
+          </mc:Choice>
+          <mc:Fallback>
+            <w:pict>
+              <v:shapetype w14:anchorId="5FA4896A" id="_x0000_t202" coordsize="21600,21600" o:spt="202" path="m,l,21600r21600,l21600,xe">
+                <v:stroke joinstyle="miter"/>
+                <v:path gradientshapeok="t" o:connecttype="rect"/>
+              </v:shapetype>
+              <v:shape id="Text Box 9" o:spid="_x0000_s1026" type="#_x0000_t202" style="position:absolute;margin-left:0;margin-top:299.4pt;width:417.9pt;height:.05pt;z-index:-251612160;visibility:visible;mso-wrap-style:square;mso-width-percent:0;mso-wrap-distance-left:9pt;mso-wrap-distance-top:0;mso-wrap-distance-right:9pt;mso-wrap-distance-bottom:0;mso-position-horizontal:center;mso-position-horizontal-relative:margin;mso-position-vertical:absolute;mso-position-vertical-relative:text;mso-width-percent:0;mso-width-relative:margin;v-text-anchor:top" o:gfxdata="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" filled="f" stroked="f">
+                <v:textbox style="mso-fit-shape-to-text:t" inset="0,0,0,0">
+                  <w:txbxContent>
+                    <w:p>
+                      <w:pPr>
+                        <w:pStyle w:val="Caption"/>
+                        <w:rPr>
+                          <w:lang w:val="en-GB"/>
+                        </w:rPr>
+                      </w:pPr>
+                      <w:r>
+                        <w:rPr>
+                          <w:lang w:val="en-GB"/>
+                        </w:rPr>
+                        <w:t xml:space="preserve">Michelle Wiggins | </w:t>
+                      </w:r>
+                      <w:hyperlink r:id="rId13" w:history="1">
+                        <w:r>
+                          <w:rPr>
+                            <w:rStyle w:val="Hyperlink"/>
+                            <w:lang w:val="en-GB"/>
+                          </w:rPr>
+                          <w:t>https://www.kwikcashonline.com/quick-online-loans/</w:t>
+                        </w:r>
+                      </w:hyperlink>
+                      <w:r>
+                        <w:rPr>
+                          <w:lang w:val="en-GB"/>
+                        </w:rPr>
+                        <w:t xml:space="preserve"> | </w:t>
+                      </w:r>
+                      <w:hyperlink r:id="rId14" w:history="1">
+                        <w:r>
+                          <w:rPr>
+                            <w:rStyle w:val="Hyperlink"/>
+                            <w:lang w:val="en-GB"/>
+                          </w:rPr>
+                          <w:t>https://creativecommons.org/licenses/by-sa/4.0</w:t>
+                        </w:r>
+                      </w:hyperlink>
+                    </w:p>
+                    <w:p>
+                      <w:pPr>
+                        <w:rPr>
+                          <w:lang w:val="en-GB"/>
+                        </w:rPr>
+                      </w:pPr>
+                    </w:p>
+                  </w:txbxContent>
+                </v:textbox>
+                <w10:wrap type="tight" anchorx="margin"/>
+              </v:shape>
+            </w:pict>
+          </mc:Fallback>
+        </mc:AlternateContent>
+      </w:r>
+      <w:r>
+        <w:rPr>
+          <w:noProof/>
+        </w:rPr>
         <w:drawing>
-          <wp:anchor distT="0" distB="0" distL="114300" distR="114300" simplePos="0" relativeHeight="251659264" behindDoc="0" locked="0" layoutInCell="1" allowOverlap="1" wp14:anchorId="1A0B3A63" wp14:editId="3BCBAE06">
+          <wp:anchor distT="0" distB="0" distL="114300" distR="114300" simplePos="0" relativeHeight="251659264" behindDoc="0" locked="0" layoutInCell="1" allowOverlap="1" wp14:anchorId="1A0B3A63" wp14:editId="043C2AE5">
             <wp:simplePos x="0" y="0"/>
             <wp:positionH relativeFrom="page">
               <wp:posOffset>0</wp:posOffset>
             </wp:positionH>
             <wp:positionV relativeFrom="paragraph">
-              <wp:posOffset>264795</wp:posOffset>
+              <wp:posOffset>259715</wp:posOffset>
             </wp:positionV>
             <wp:extent cx="7761605" cy="3619500"/>
             <wp:effectExtent l="0" t="0" r="0" b="0"/>
@@ -124,7 +288,7 @@
               <a:graphicData uri="http://schemas.openxmlformats.org/drawingml/2006/picture">
                 <pic:pic xmlns:pic="http://schemas.openxmlformats.org/drawingml/2006/picture">
                   <pic:nvPicPr>
-                    <pic:cNvPr id="2" name="Picture 1">
+                    <pic:cNvPr id="1" name="Picture 1">
                       <a:extLst>
                         <a:ext uri="{FF2B5EF4-FFF2-40B4-BE49-F238E27FC236}">
                           <a16:creationId xmlns:a16="http://schemas.microsoft.com/office/drawing/2014/main" id="{80AF2720-49CF-41BC-A71D-B07DFA49AFAC}"/>
@@ -136,14 +300,14 @@
                     </pic:cNvPicPr>
                   </pic:nvPicPr>
                   <pic:blipFill rotWithShape="1">
-                    <a:blip r:embed="rId11" cstate="print">
+                    <a:blip r:embed="rId15">
                       <a:extLst>
                         <a:ext uri="{28A0092B-C50C-407E-A947-70E740481C1C}">
                           <a14:useLocalDpi xmlns:a14="http://schemas.microsoft.com/office/drawing/2010/main" val="0"/>
                         </a:ext>
                       </a:extLst>
                     </a:blip>
-                    <a:srcRect l="145" t="377" r="-336" b="6801"/>
+                    <a:srcRect l="-129" t="5900" r="129" b="36980"/>
                     <a:stretch/>
                   </pic:blipFill>
                   <pic:spPr bwMode="auto">
@@ -648,7 +812,7 @@
         </w:rPr>
         <w:fldChar w:fldCharType="separate"/>
       </w:r>
-      <w:hyperlink r:id="rId12" w:anchor="_Toc74602781" w:history="1">
+      <w:hyperlink r:id="rId16" w:anchor="_Toc75442905" w:history="1">
         <w:r>
           <w:rPr>
             <w:rStyle w:val="Hyperlink"/>
@@ -676,7 +840,7 @@
             <w:noProof/>
             <w:webHidden/>
           </w:rPr>
-          <w:instrText xml:space="preserve"> PAGEREF _Toc74602781 \h </w:instrText>
+          <w:instrText xml:space="preserve"> PAGEREF _Toc75442905 \h </w:instrText>
         </w:r>
         <w:r>
           <w:rPr>
@@ -720,7 +884,7 @@
           <w:lang w:val="en-GB" w:eastAsia="en-GB"/>
         </w:rPr>
       </w:pPr>
-      <w:hyperlink w:anchor="_Toc74602782" w:history="1">
+      <w:hyperlink w:anchor="_Toc75442906" w:history="1">
         <w:r>
           <w:rPr>
             <w:rStyle w:val="Hyperlink"/>
@@ -748,7 +912,7 @@
             <w:noProof/>
             <w:webHidden/>
           </w:rPr>
-          <w:instrText xml:space="preserve"> PAGEREF _Toc74602782 \h </w:instrText>
+          <w:instrText xml:space="preserve"> PAGEREF _Toc75442906 \h </w:instrText>
         </w:r>
         <w:r>
           <w:rPr>
@@ -792,7 +956,7 @@
           <w:lang w:val="en-GB" w:eastAsia="en-GB"/>
         </w:rPr>
       </w:pPr>
-      <w:hyperlink w:anchor="_Toc74602783" w:history="1">
+      <w:hyperlink w:anchor="_Toc75442907" w:history="1">
         <w:r>
           <w:rPr>
             <w:rStyle w:val="Hyperlink"/>
@@ -819,7 +983,7 @@
             <w:noProof/>
             <w:webHidden/>
           </w:rPr>
-          <w:instrText xml:space="preserve"> PAGEREF _Toc74602783 \h </w:instrText>
+          <w:instrText xml:space="preserve"> PAGEREF _Toc75442907 \h </w:instrText>
         </w:r>
         <w:r>
           <w:rPr>
@@ -863,7 +1027,7 @@
           <w:lang w:val="en-GB" w:eastAsia="en-GB"/>
         </w:rPr>
       </w:pPr>
-      <w:hyperlink w:anchor="_Toc74602784" w:history="1">
+      <w:hyperlink w:anchor="_Toc75442908" w:history="1">
         <w:r>
           <w:rPr>
             <w:rStyle w:val="Hyperlink"/>
@@ -891,7 +1055,7 @@
             <w:noProof/>
             <w:webHidden/>
           </w:rPr>
-          <w:instrText xml:space="preserve"> PAGEREF _Toc74602784 \h </w:instrText>
+          <w:instrText xml:space="preserve"> PAGEREF _Toc75442908 \h </w:instrText>
         </w:r>
         <w:r>
           <w:rPr>
@@ -935,7 +1099,7 @@
           <w:lang w:val="en-GB" w:eastAsia="en-GB"/>
         </w:rPr>
       </w:pPr>
-      <w:hyperlink r:id="rId13" w:anchor="_Toc74602785" w:history="1">
+      <w:hyperlink r:id="rId17" w:anchor="_Toc75442909" w:history="1">
         <w:r>
           <w:rPr>
             <w:rStyle w:val="Hyperlink"/>
@@ -963,7 +1127,7 @@
             <w:noProof/>
             <w:webHidden/>
           </w:rPr>
-          <w:instrText xml:space="preserve"> PAGEREF _Toc74602785 \h </w:instrText>
+          <w:instrText xml:space="preserve"> PAGEREF _Toc75442909 \h </w:instrText>
         </w:r>
         <w:r>
           <w:rPr>
@@ -1007,7 +1171,7 @@
           <w:lang w:val="en-GB" w:eastAsia="en-GB"/>
         </w:rPr>
       </w:pPr>
-      <w:hyperlink w:anchor="_Toc74602786" w:history="1">
+      <w:hyperlink w:anchor="_Toc75442910" w:history="1">
         <w:r>
           <w:rPr>
             <w:rStyle w:val="Hyperlink"/>
@@ -1035,7 +1199,7 @@
             <w:noProof/>
             <w:webHidden/>
           </w:rPr>
-          <w:instrText xml:space="preserve"> PAGEREF _Toc74602786 \h </w:instrText>
+          <w:instrText xml:space="preserve"> PAGEREF _Toc75442910 \h </w:instrText>
         </w:r>
         <w:r>
           <w:rPr>
@@ -1079,7 +1243,7 @@
           <w:lang w:val="en-GB" w:eastAsia="en-GB"/>
         </w:rPr>
       </w:pPr>
-      <w:hyperlink r:id="rId14" w:anchor="_Toc74602787" w:history="1">
+      <w:hyperlink r:id="rId18" w:anchor="_Toc75442911" w:history="1">
         <w:r>
           <w:rPr>
             <w:rStyle w:val="Hyperlink"/>
@@ -1106,7 +1270,7 @@
             <w:noProof/>
             <w:webHidden/>
           </w:rPr>
-          <w:instrText xml:space="preserve"> PAGEREF _Toc74602787 \h </w:instrText>
+          <w:instrText xml:space="preserve"> PAGEREF _Toc75442911 \h </w:instrText>
         </w:r>
         <w:r>
           <w:rPr>
@@ -1150,7 +1314,7 @@
           <w:lang w:val="en-GB" w:eastAsia="en-GB"/>
         </w:rPr>
       </w:pPr>
-      <w:hyperlink r:id="rId15" w:anchor="_Toc74602788" w:history="1">
+      <w:hyperlink r:id="rId19" w:anchor="_Toc75442912" w:history="1">
         <w:r>
           <w:rPr>
             <w:rStyle w:val="Hyperlink"/>
@@ -1178,7 +1342,7 @@
             <w:noProof/>
             <w:webHidden/>
           </w:rPr>
-          <w:instrText xml:space="preserve"> PAGEREF _Toc74602788 \h </w:instrText>
+          <w:instrText xml:space="preserve"> PAGEREF _Toc75442912 \h </w:instrText>
         </w:r>
         <w:r>
           <w:rPr>
@@ -1222,7 +1386,7 @@
           <w:lang w:val="en-GB" w:eastAsia="en-GB"/>
         </w:rPr>
       </w:pPr>
-      <w:hyperlink r:id="rId16" w:anchor="_Toc74602789" w:history="1">
+      <w:hyperlink r:id="rId20" w:anchor="_Toc75442913" w:history="1">
         <w:r>
           <w:rPr>
             <w:rStyle w:val="Hyperlink"/>
@@ -1250,7 +1414,7 @@
             <w:noProof/>
             <w:webHidden/>
           </w:rPr>
-          <w:instrText xml:space="preserve"> PAGEREF _Toc74602789 \h </w:instrText>
+          <w:instrText xml:space="preserve"> PAGEREF _Toc75442913 \h </w:instrText>
         </w:r>
         <w:r>
           <w:rPr>
@@ -1294,7 +1458,7 @@
           <w:lang w:val="en-GB" w:eastAsia="en-GB"/>
         </w:rPr>
       </w:pPr>
-      <w:hyperlink r:id="rId17" w:anchor="_Toc74602790" w:history="1">
+      <w:hyperlink r:id="rId21" w:anchor="_Toc75442914" w:history="1">
         <w:r>
           <w:rPr>
             <w:rStyle w:val="Hyperlink"/>
@@ -1321,7 +1485,7 @@
             <w:noProof/>
             <w:webHidden/>
           </w:rPr>
-          <w:instrText xml:space="preserve"> PAGEREF _Toc74602790 \h </w:instrText>
+          <w:instrText xml:space="preserve"> PAGEREF _Toc75442914 \h </w:instrText>
         </w:r>
         <w:r>
           <w:rPr>
@@ -1365,7 +1529,7 @@
           <w:lang w:val="en-GB" w:eastAsia="en-GB"/>
         </w:rPr>
       </w:pPr>
-      <w:hyperlink r:id="rId18" w:anchor="_Toc74602791" w:history="1">
+      <w:hyperlink r:id="rId22" w:anchor="_Toc75442915" w:history="1">
         <w:r>
           <w:rPr>
             <w:rStyle w:val="Hyperlink"/>
@@ -1392,7 +1556,7 @@
             <w:noProof/>
             <w:webHidden/>
           </w:rPr>
-          <w:instrText xml:space="preserve"> PAGEREF _Toc74602791 \h </w:instrText>
+          <w:instrText xml:space="preserve"> PAGEREF _Toc75442915 \h </w:instrText>
         </w:r>
         <w:r>
           <w:rPr>
@@ -1436,7 +1600,7 @@
           <w:lang w:val="en-GB" w:eastAsia="en-GB"/>
         </w:rPr>
       </w:pPr>
-      <w:hyperlink r:id="rId19" w:anchor="_Toc74602792" w:history="1">
+      <w:hyperlink r:id="rId23" w:anchor="_Toc75442916" w:history="1">
         <w:r>
           <w:rPr>
             <w:rStyle w:val="Hyperlink"/>
@@ -1463,7 +1627,7 @@
             <w:noProof/>
             <w:webHidden/>
           </w:rPr>
-          <w:instrText xml:space="preserve"> PAGEREF _Toc74602792 \h </w:instrText>
+          <w:instrText xml:space="preserve"> PAGEREF _Toc75442916 \h </w:instrText>
         </w:r>
         <w:r>
           <w:rPr>
@@ -1507,7 +1671,7 @@
           <w:lang w:val="en-GB" w:eastAsia="en-GB"/>
         </w:rPr>
       </w:pPr>
-      <w:hyperlink r:id="rId20" w:anchor="_Toc74602793" w:history="1">
+      <w:hyperlink r:id="rId24" w:anchor="_Toc75442917" w:history="1">
         <w:r>
           <w:rPr>
             <w:rStyle w:val="Hyperlink"/>
@@ -1534,7 +1698,7 @@
             <w:noProof/>
             <w:webHidden/>
           </w:rPr>
-          <w:instrText xml:space="preserve"> PAGEREF _Toc74602793 \h </w:instrText>
+          <w:instrText xml:space="preserve"> PAGEREF _Toc75442917 \h </w:instrText>
         </w:r>
         <w:r>
           <w:rPr>
@@ -1578,7 +1742,7 @@
           <w:lang w:val="en-GB" w:eastAsia="en-GB"/>
         </w:rPr>
       </w:pPr>
-      <w:hyperlink r:id="rId21" w:anchor="_Toc74602794" w:history="1">
+      <w:hyperlink r:id="rId25" w:anchor="_Toc75442918" w:history="1">
         <w:r>
           <w:rPr>
             <w:rStyle w:val="Hyperlink"/>
@@ -1606,7 +1770,7 @@
             <w:noProof/>
             <w:webHidden/>
           </w:rPr>
-          <w:instrText xml:space="preserve"> PAGEREF _Toc74602794 \h </w:instrText>
+          <w:instrText xml:space="preserve"> PAGEREF _Toc75442918 \h </w:instrText>
         </w:r>
         <w:r>
           <w:rPr>
@@ -1650,7 +1814,7 @@
           <w:lang w:val="en-GB" w:eastAsia="en-GB"/>
         </w:rPr>
       </w:pPr>
-      <w:hyperlink r:id="rId22" w:anchor="_Toc74602795" w:history="1">
+      <w:hyperlink r:id="rId26" w:anchor="_Toc75442919" w:history="1">
         <w:r>
           <w:rPr>
             <w:rStyle w:val="Hyperlink"/>
@@ -1678,7 +1842,7 @@
             <w:noProof/>
             <w:webHidden/>
           </w:rPr>
-          <w:instrText xml:space="preserve"> PAGEREF _Toc74602795 \h </w:instrText>
+          <w:instrText xml:space="preserve"> PAGEREF _Toc75442919 \h </w:instrText>
         </w:r>
         <w:r>
           <w:rPr>
@@ -1722,7 +1886,7 @@
           <w:lang w:val="en-GB" w:eastAsia="en-GB"/>
         </w:rPr>
       </w:pPr>
-      <w:hyperlink r:id="rId23" w:anchor="_Toc74602796" w:history="1">
+      <w:hyperlink r:id="rId27" w:anchor="_Toc75442920" w:history="1">
         <w:r>
           <w:rPr>
             <w:rStyle w:val="Hyperlink"/>
@@ -1750,7 +1914,7 @@
             <w:noProof/>
             <w:webHidden/>
           </w:rPr>
-          <w:instrText xml:space="preserve"> PAGEREF _Toc74602796 \h </w:instrText>
+          <w:instrText xml:space="preserve"> PAGEREF _Toc75442920 \h </w:instrText>
         </w:r>
         <w:r>
           <w:rPr>
@@ -1794,7 +1958,7 @@
           <w:lang w:val="en-GB" w:eastAsia="en-GB"/>
         </w:rPr>
       </w:pPr>
-      <w:hyperlink r:id="rId24" w:anchor="_Toc74602797" w:history="1">
+      <w:hyperlink r:id="rId28" w:anchor="_Toc75442921" w:history="1">
         <w:r>
           <w:rPr>
             <w:rStyle w:val="Hyperlink"/>
@@ -1822,7 +1986,7 @@
             <w:noProof/>
             <w:webHidden/>
           </w:rPr>
-          <w:instrText xml:space="preserve"> PAGEREF _Toc74602797 \h </w:instrText>
+          <w:instrText xml:space="preserve"> PAGEREF _Toc75442921 \h </w:instrText>
         </w:r>
         <w:r>
           <w:rPr>
@@ -1866,7 +2030,7 @@
           <w:lang w:val="en-GB" w:eastAsia="en-GB"/>
         </w:rPr>
       </w:pPr>
-      <w:hyperlink r:id="rId25" w:anchor="_Toc74602798" w:history="1">
+      <w:hyperlink r:id="rId29" w:anchor="_Toc75442922" w:history="1">
         <w:r>
           <w:rPr>
             <w:rStyle w:val="Hyperlink"/>
@@ -1893,7 +2057,7 @@
             <w:noProof/>
             <w:webHidden/>
           </w:rPr>
-          <w:instrText xml:space="preserve"> PAGEREF _Toc74602798 \h </w:instrText>
+          <w:instrText xml:space="preserve"> PAGEREF _Toc75442922 \h </w:instrText>
         </w:r>
         <w:r>
           <w:rPr>
@@ -6247,7 +6411,7 @@
                                 <w:lang w:val="en-GB"/>
                               </w:rPr>
                             </w:pPr>
-                            <w:bookmarkStart w:id="10" w:name="_Toc74602781"/>
+                            <w:bookmarkStart w:id="10" w:name="_Toc75442905"/>
                             <w:r>
                               <w:rPr>
                                 <w:lang w:val="en-GB"/>
@@ -6314,11 +6478,7 @@
           </mc:Choice>
           <mc:Fallback>
             <w:pict>
-              <v:shapetype w14:anchorId="613D2444" id="_x0000_t202" coordsize="21600,21600" o:spt="202" path="m,l,21600r21600,l21600,xe">
-                <v:stroke joinstyle="miter"/>
-                <v:path gradientshapeok="t" o:connecttype="rect"/>
-              </v:shapetype>
-              <v:shape id="Text Box 4" o:spid="_x0000_s1026" type="#_x0000_t202" style="position:absolute;margin-left:177.65pt;margin-top:448.7pt;width:326.7pt;height:.05pt;z-index:-251654144;visibility:visible;mso-wrap-style:square;mso-wrap-distance-left:9pt;mso-wrap-distance-top:0;mso-wrap-distance-right:9pt;mso-wrap-distance-bottom:0;mso-position-horizontal:absolute;mso-position-horizontal-relative:text;mso-position-vertical:absolute;mso-position-vertical-relative:text;v-text-anchor:top" o:gfxdata="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" stroked="f">
+              <v:shape w14:anchorId="613D2444" id="Text Box 4" o:spid="_x0000_s1027" type="#_x0000_t202" style="position:absolute;margin-left:177.65pt;margin-top:448.7pt;width:326.7pt;height:.05pt;z-index:-251654144;visibility:visible;mso-wrap-style:square;mso-wrap-distance-left:9pt;mso-wrap-distance-top:0;mso-wrap-distance-right:9pt;mso-wrap-distance-bottom:0;mso-position-horizontal:absolute;mso-position-horizontal-relative:text;mso-position-vertical:absolute;mso-position-vertical-relative:text;v-text-anchor:top" o:gfxdata="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" stroked="f">
                 <v:textbox style="mso-fit-shape-to-text:t" inset="0,0,0,0">
                   <w:txbxContent>
                     <w:p>
@@ -6329,7 +6489,7 @@
                           <w:lang w:val="en-GB"/>
                         </w:rPr>
                       </w:pPr>
-                      <w:bookmarkStart w:id="11" w:name="_Toc74602781"/>
+                      <w:bookmarkStart w:id="11" w:name="_Toc75442905"/>
                       <w:r>
                         <w:rPr>
                           <w:lang w:val="en-GB"/>
@@ -6481,7 +6641,7 @@
                     <pic:cNvPicPr/>
                   </pic:nvPicPr>
                   <pic:blipFill>
-                    <a:blip r:embed="rId26">
+                    <a:blip r:embed="rId30">
                       <a:extLst>
                         <a:ext uri="{28A0092B-C50C-407E-A947-70E740481C1C}">
                           <a14:useLocalDpi xmlns:a14="http://schemas.microsoft.com/office/drawing/2010/main" val="0"/>
@@ -7440,7 +7600,7 @@
                     <pic:cNvPicPr/>
                   </pic:nvPicPr>
                   <pic:blipFill>
-                    <a:blip r:embed="rId27" cstate="print">
+                    <a:blip r:embed="rId31" cstate="print">
                       <a:extLst>
                         <a:ext uri="{28A0092B-C50C-407E-A947-70E740481C1C}">
                           <a14:useLocalDpi xmlns:a14="http://schemas.microsoft.com/office/drawing/2010/main" val="0"/>
@@ -7474,7 +7634,7 @@
           <w:lang w:val="en-GB"/>
         </w:rPr>
       </w:pPr>
-      <w:bookmarkStart w:id="18" w:name="_Toc74602782"/>
+      <w:bookmarkStart w:id="18" w:name="_Toc75442906"/>
       <w:r>
         <w:rPr>
           <w:lang w:val="en-GB"/>
@@ -7557,7 +7717,7 @@
                     <pic:cNvPicPr/>
                   </pic:nvPicPr>
                   <pic:blipFill rotWithShape="1">
-                    <a:blip r:embed="rId28">
+                    <a:blip r:embed="rId32">
                       <a:extLst>
                         <a:ext uri="{28A0092B-C50C-407E-A947-70E740481C1C}">
                           <a14:useLocalDpi xmlns:a14="http://schemas.microsoft.com/office/drawing/2010/main" val="0"/>
@@ -7598,7 +7758,7 @@
           <w:lang w:val="en-GB"/>
         </w:rPr>
       </w:pPr>
-      <w:bookmarkStart w:id="19" w:name="_Toc74602783"/>
+      <w:bookmarkStart w:id="19" w:name="_Toc75442907"/>
       <w:proofErr w:type="spellStart"/>
       <w:r>
         <w:t>Figure</w:t>
@@ -7607,14 +7767,27 @@
       <w:r>
         <w:t xml:space="preserve"> </w:t>
       </w:r>
-      <w:fldSimple w:instr=" SEQ Figure \* ARABIC ">
-        <w:r>
-          <w:rPr>
-            <w:noProof/>
-          </w:rPr>
-          <w:t>3</w:t>
-        </w:r>
-      </w:fldSimple>
+      <w:r>
+        <w:fldChar w:fldCharType="begin"/>
+      </w:r>
+      <w:r>
+        <w:instrText xml:space="preserve"> SEQ Figure \* ARABIC </w:instrText>
+      </w:r>
+      <w:r>
+        <w:fldChar w:fldCharType="separate"/>
+      </w:r>
+      <w:r>
+        <w:rPr>
+          <w:noProof/>
+        </w:rPr>
+        <w:t>3</w:t>
+      </w:r>
+      <w:r>
+        <w:rPr>
+          <w:noProof/>
+        </w:rPr>
+        <w:fldChar w:fldCharType="end"/>
+      </w:r>
       <w:r>
         <w:t xml:space="preserve"> – System Architecture part 1</w:t>
       </w:r>
@@ -7656,7 +7829,7 @@
                     <pic:cNvPicPr/>
                   </pic:nvPicPr>
                   <pic:blipFill rotWithShape="1">
-                    <a:blip r:embed="rId28">
+                    <a:blip r:embed="rId32">
                       <a:extLst>
                         <a:ext uri="{28A0092B-C50C-407E-A947-70E740481C1C}">
                           <a14:useLocalDpi xmlns:a14="http://schemas.microsoft.com/office/drawing/2010/main" val="0"/>
@@ -7697,7 +7870,7 @@
           <w:lang w:val="en-GB"/>
         </w:rPr>
       </w:pPr>
-      <w:bookmarkStart w:id="20" w:name="_Toc74602784"/>
+      <w:bookmarkStart w:id="20" w:name="_Toc75442908"/>
       <w:r>
         <w:rPr>
           <w:lang w:val="en-GB"/>
@@ -7849,7 +8022,7 @@
                               </w:rPr>
                             </w:pPr>
                             <w:bookmarkStart w:id="22" w:name="_Ref74587898"/>
-                            <w:bookmarkStart w:id="23" w:name="_Toc74602785"/>
+                            <w:bookmarkStart w:id="23" w:name="_Toc75442909"/>
                             <w:r>
                               <w:rPr>
                                 <w:lang w:val="en-GB"/>
@@ -7909,7 +8082,7 @@
           </mc:Choice>
           <mc:Fallback>
             <w:pict>
-              <v:shape w14:anchorId="50E64D30" id="Text Box 10" o:spid="_x0000_s1027" type="#_x0000_t202" style="position:absolute;margin-left:308.3pt;margin-top:608.65pt;width:152.35pt;height:.05pt;z-index:251665408;visibility:visible;mso-wrap-style:square;mso-wrap-distance-left:9pt;mso-wrap-distance-top:0;mso-wrap-distance-right:9pt;mso-wrap-distance-bottom:0;mso-position-horizontal:absolute;mso-position-horizontal-relative:text;mso-position-vertical:absolute;mso-position-vertical-relative:text;v-text-anchor:top" o:gfxdata="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" stroked="f">
+              <v:shape w14:anchorId="50E64D30" id="Text Box 10" o:spid="_x0000_s1028" type="#_x0000_t202" style="position:absolute;margin-left:308.3pt;margin-top:608.65pt;width:152.35pt;height:.05pt;z-index:251665408;visibility:visible;mso-wrap-style:square;mso-wrap-distance-left:9pt;mso-wrap-distance-top:0;mso-wrap-distance-right:9pt;mso-wrap-distance-bottom:0;mso-position-horizontal:absolute;mso-position-horizontal-relative:text;mso-position-vertical:absolute;mso-position-vertical-relative:text;v-text-anchor:top" o:gfxdata="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" stroked="f">
                 <v:textbox style="mso-fit-shape-to-text:t" inset="0,0,0,0">
                   <w:txbxContent>
                     <w:p>
@@ -7920,7 +8093,7 @@
                         </w:rPr>
                       </w:pPr>
                       <w:bookmarkStart w:id="24" w:name="_Ref74587898"/>
-                      <w:bookmarkStart w:id="25" w:name="_Toc74602785"/>
+                      <w:bookmarkStart w:id="25" w:name="_Toc75442909"/>
                       <w:r>
                         <w:rPr>
                           <w:lang w:val="en-GB"/>
@@ -8001,7 +8174,7 @@
                     <pic:cNvPicPr/>
                   </pic:nvPicPr>
                   <pic:blipFill>
-                    <a:blip r:embed="rId29">
+                    <a:blip r:embed="rId33">
                       <a:extLst>
                         <a:ext uri="{28A0092B-C50C-407E-A947-70E740481C1C}">
                           <a14:useLocalDpi xmlns:a14="http://schemas.microsoft.com/office/drawing/2010/main" val="0"/>
@@ -8267,7 +8440,7 @@
                     <pic:cNvPicPr/>
                   </pic:nvPicPr>
                   <pic:blipFill rotWithShape="1">
-                    <a:blip r:embed="rId30" cstate="print">
+                    <a:blip r:embed="rId34" cstate="print">
                       <a:extLst>
                         <a:ext uri="{28A0092B-C50C-407E-A947-70E740481C1C}">
                           <a14:useLocalDpi xmlns:a14="http://schemas.microsoft.com/office/drawing/2010/main" val="0"/>
@@ -8309,7 +8482,7 @@
         </w:rPr>
       </w:pPr>
       <w:bookmarkStart w:id="26" w:name="_Ref74589417"/>
-      <w:bookmarkStart w:id="27" w:name="_Toc74602786"/>
+      <w:bookmarkStart w:id="27" w:name="_Toc75442910"/>
       <w:r>
         <w:rPr>
           <w:lang w:val="en-GB"/>
@@ -8460,7 +8633,7 @@
                     <pic:cNvPicPr/>
                   </pic:nvPicPr>
                   <pic:blipFill rotWithShape="1">
-                    <a:blip r:embed="rId31" cstate="print">
+                    <a:blip r:embed="rId35" cstate="print">
                       <a:extLst>
                         <a:ext uri="{28A0092B-C50C-407E-A947-70E740481C1C}">
                           <a14:useLocalDpi xmlns:a14="http://schemas.microsoft.com/office/drawing/2010/main" val="0"/>
@@ -8553,7 +8726,7 @@
                             <w:pPr>
                               <w:pStyle w:val="Caption"/>
                             </w:pPr>
-                            <w:bookmarkStart w:id="29" w:name="_Toc74602787"/>
+                            <w:bookmarkStart w:id="29" w:name="_Toc75442911"/>
                             <w:proofErr w:type="spellStart"/>
                             <w:r>
                               <w:t>Figure</w:t>
@@ -8562,14 +8735,27 @@
                             <w:r>
                               <w:t xml:space="preserve"> </w:t>
                             </w:r>
-                            <w:fldSimple w:instr=" SEQ Figure \* ARABIC ">
-                              <w:r>
-                                <w:rPr>
-                                  <w:noProof/>
-                                </w:rPr>
-                                <w:t>7</w:t>
-                              </w:r>
-                            </w:fldSimple>
+                            <w:r>
+                              <w:fldChar w:fldCharType="begin"/>
+                            </w:r>
+                            <w:r>
+                              <w:instrText xml:space="preserve"> SEQ Figure \* ARABIC </w:instrText>
+                            </w:r>
+                            <w:r>
+                              <w:fldChar w:fldCharType="separate"/>
+                            </w:r>
+                            <w:r>
+                              <w:rPr>
+                                <w:noProof/>
+                              </w:rPr>
+                              <w:t>7</w:t>
+                            </w:r>
+                            <w:r>
+                              <w:rPr>
+                                <w:noProof/>
+                              </w:rPr>
+                              <w:fldChar w:fldCharType="end"/>
+                            </w:r>
                             <w:r>
                               <w:t xml:space="preserve"> – </w:t>
                             </w:r>
@@ -8610,14 +8796,14 @@
           </mc:Choice>
           <mc:Fallback>
             <w:pict>
-              <v:shape w14:anchorId="5D41A515" id="Text Box 16" o:spid="_x0000_s1028" type="#_x0000_t202" style="position:absolute;margin-left:232.25pt;margin-top:225.15pt;width:283.45pt;height:.05pt;z-index:251669504;visibility:visible;mso-wrap-style:square;mso-wrap-distance-left:9pt;mso-wrap-distance-top:0;mso-wrap-distance-right:9pt;mso-wrap-distance-bottom:0;mso-position-horizontal:right;mso-position-horizontal-relative:page;mso-position-vertical:absolute;mso-position-vertical-relative:text;v-text-anchor:top" o:gfxdata="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" stroked="f">
+              <v:shape w14:anchorId="5D41A515" id="Text Box 16" o:spid="_x0000_s1029" type="#_x0000_t202" style="position:absolute;margin-left:232.25pt;margin-top:225.15pt;width:283.45pt;height:.05pt;z-index:251669504;visibility:visible;mso-wrap-style:square;mso-wrap-distance-left:9pt;mso-wrap-distance-top:0;mso-wrap-distance-right:9pt;mso-wrap-distance-bottom:0;mso-position-horizontal:right;mso-position-horizontal-relative:page;mso-position-vertical:absolute;mso-position-vertical-relative:text;v-text-anchor:top" o:gfxdata="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" stroked="f">
                 <v:textbox style="mso-fit-shape-to-text:t" inset="0,0,0,0">
                   <w:txbxContent>
                     <w:p>
                       <w:pPr>
                         <w:pStyle w:val="Caption"/>
                       </w:pPr>
-                      <w:bookmarkStart w:id="30" w:name="_Toc74602787"/>
+                      <w:bookmarkStart w:id="30" w:name="_Toc75442911"/>
                       <w:proofErr w:type="spellStart"/>
                       <w:r>
                         <w:t>Figure</w:t>
@@ -8626,14 +8812,27 @@
                       <w:r>
                         <w:t xml:space="preserve"> </w:t>
                       </w:r>
-                      <w:fldSimple w:instr=" SEQ Figure \* ARABIC ">
-                        <w:r>
-                          <w:rPr>
-                            <w:noProof/>
-                          </w:rPr>
-                          <w:t>7</w:t>
-                        </w:r>
-                      </w:fldSimple>
+                      <w:r>
+                        <w:fldChar w:fldCharType="begin"/>
+                      </w:r>
+                      <w:r>
+                        <w:instrText xml:space="preserve"> SEQ Figure \* ARABIC </w:instrText>
+                      </w:r>
+                      <w:r>
+                        <w:fldChar w:fldCharType="separate"/>
+                      </w:r>
+                      <w:r>
+                        <w:rPr>
+                          <w:noProof/>
+                        </w:rPr>
+                        <w:t>7</w:t>
+                      </w:r>
+                      <w:r>
+                        <w:rPr>
+                          <w:noProof/>
+                        </w:rPr>
+                        <w:fldChar w:fldCharType="end"/>
+                      </w:r>
                       <w:r>
                         <w:t xml:space="preserve"> – </w:t>
                       </w:r>
@@ -8703,7 +8902,7 @@
                     <pic:cNvPicPr/>
                   </pic:nvPicPr>
                   <pic:blipFill rotWithShape="1">
-                    <a:blip r:embed="rId32" cstate="print">
+                    <a:blip r:embed="rId36" cstate="print">
                       <a:extLst>
                         <a:ext uri="{28A0092B-C50C-407E-A947-70E740481C1C}">
                           <a14:useLocalDpi xmlns:a14="http://schemas.microsoft.com/office/drawing/2010/main" val="0"/>
@@ -8834,7 +9033,7 @@
                     <pic:cNvPicPr/>
                   </pic:nvPicPr>
                   <pic:blipFill rotWithShape="1">
-                    <a:blip r:embed="rId33" cstate="print">
+                    <a:blip r:embed="rId37" cstate="print">
                       <a:extLst>
                         <a:ext uri="{28A0092B-C50C-407E-A947-70E740481C1C}">
                           <a14:useLocalDpi xmlns:a14="http://schemas.microsoft.com/office/drawing/2010/main" val="0"/>
@@ -8985,7 +9184,7 @@
                               </w:rPr>
                             </w:pPr>
                             <w:bookmarkStart w:id="31" w:name="_Ref74590675"/>
-                            <w:bookmarkStart w:id="32" w:name="_Toc74602788"/>
+                            <w:bookmarkStart w:id="32" w:name="_Toc75442912"/>
                             <w:r>
                               <w:rPr>
                                 <w:lang w:val="en-GB"/>
@@ -9078,7 +9277,7 @@
           </mc:Choice>
           <mc:Fallback>
             <w:pict>
-              <v:shape w14:anchorId="582D7DF0" id="Text Box 18" o:spid="_x0000_s1029" type="#_x0000_t202" style="position:absolute;margin-left:328.65pt;margin-top:272.15pt;width:233.2pt;height:.05pt;z-index:-251641856;visibility:visible;mso-wrap-style:square;mso-width-percent:0;mso-wrap-distance-left:9pt;mso-wrap-distance-top:0;mso-wrap-distance-right:9pt;mso-wrap-distance-bottom:0;mso-position-horizontal:absolute;mso-position-horizontal-relative:page;mso-position-vertical:absolute;mso-position-vertical-relative:text;mso-width-percent:0;mso-width-relative:margin;v-text-anchor:top" o:gfxdata="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" stroked="f">
+              <v:shape w14:anchorId="582D7DF0" id="Text Box 18" o:spid="_x0000_s1030" type="#_x0000_t202" style="position:absolute;margin-left:328.65pt;margin-top:272.15pt;width:233.2pt;height:.05pt;z-index:-251641856;visibility:visible;mso-wrap-style:square;mso-width-percent:0;mso-wrap-distance-left:9pt;mso-wrap-distance-top:0;mso-wrap-distance-right:9pt;mso-wrap-distance-bottom:0;mso-position-horizontal:absolute;mso-position-horizontal-relative:page;mso-position-vertical:absolute;mso-position-vertical-relative:text;mso-width-percent:0;mso-width-relative:margin;v-text-anchor:top" o:gfxdata="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" stroked="f">
                 <v:textbox style="mso-fit-shape-to-text:t" inset="0,0,0,0">
                   <w:txbxContent>
                     <w:p>
@@ -9089,7 +9288,7 @@
                         </w:rPr>
                       </w:pPr>
                       <w:bookmarkStart w:id="33" w:name="_Ref74590675"/>
-                      <w:bookmarkStart w:id="34" w:name="_Toc74602788"/>
+                      <w:bookmarkStart w:id="34" w:name="_Toc75442912"/>
                       <w:r>
                         <w:rPr>
                           <w:lang w:val="en-GB"/>
@@ -9208,7 +9407,7 @@
                     <pic:cNvPicPr/>
                   </pic:nvPicPr>
                   <pic:blipFill rotWithShape="1">
-                    <a:blip r:embed="rId34" cstate="print">
+                    <a:blip r:embed="rId38" cstate="print">
                       <a:extLst>
                         <a:ext uri="{28A0092B-C50C-407E-A947-70E740481C1C}">
                           <a14:useLocalDpi xmlns:a14="http://schemas.microsoft.com/office/drawing/2010/main" val="0"/>
@@ -9345,7 +9544,7 @@
                               </w:rPr>
                             </w:pPr>
                             <w:bookmarkStart w:id="35" w:name="_Ref74590293"/>
-                            <w:bookmarkStart w:id="36" w:name="_Toc74602789"/>
+                            <w:bookmarkStart w:id="36" w:name="_Toc75442913"/>
                             <w:r>
                               <w:rPr>
                                 <w:lang w:val="en-GB"/>
@@ -9405,7 +9604,7 @@
           </mc:Choice>
           <mc:Fallback>
             <w:pict>
-              <v:shape w14:anchorId="78F2B829" id="Text Box 17" o:spid="_x0000_s1030" type="#_x0000_t202" style="position:absolute;margin-left:-42.75pt;margin-top:22.25pt;width:283.45pt;height:.05pt;z-index:-251644928;visibility:visible;mso-wrap-style:square;mso-wrap-distance-left:9pt;mso-wrap-distance-top:0;mso-wrap-distance-right:9pt;mso-wrap-distance-bottom:0;mso-position-horizontal:absolute;mso-position-horizontal-relative:text;mso-position-vertical:absolute;mso-position-vertical-relative:text;v-text-anchor:top" o:gfxdata="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" stroked="f">
+              <v:shape w14:anchorId="78F2B829" id="Text Box 17" o:spid="_x0000_s1031" type="#_x0000_t202" style="position:absolute;margin-left:-42.75pt;margin-top:22.25pt;width:283.45pt;height:.05pt;z-index:-251644928;visibility:visible;mso-wrap-style:square;mso-wrap-distance-left:9pt;mso-wrap-distance-top:0;mso-wrap-distance-right:9pt;mso-wrap-distance-bottom:0;mso-position-horizontal:absolute;mso-position-horizontal-relative:text;mso-position-vertical:absolute;mso-position-vertical-relative:text;v-text-anchor:top" o:gfxdata="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" stroked="f">
                 <v:textbox style="mso-fit-shape-to-text:t" inset="0,0,0,0">
                   <w:txbxContent>
                     <w:p>
@@ -9416,7 +9615,7 @@
                         </w:rPr>
                       </w:pPr>
                       <w:bookmarkStart w:id="37" w:name="_Ref74590293"/>
-                      <w:bookmarkStart w:id="38" w:name="_Toc74602789"/>
+                      <w:bookmarkStart w:id="38" w:name="_Toc75442913"/>
                       <w:r>
                         <w:rPr>
                           <w:lang w:val="en-GB"/>
@@ -9547,7 +9746,7 @@
                               <w:pStyle w:val="Caption"/>
                             </w:pPr>
                             <w:bookmarkStart w:id="39" w:name="_Ref74590817"/>
-                            <w:bookmarkStart w:id="40" w:name="_Toc74602790"/>
+                            <w:bookmarkStart w:id="40" w:name="_Toc75442914"/>
                             <w:proofErr w:type="spellStart"/>
                             <w:r>
                               <w:t>Figure</w:t>
@@ -9556,14 +9755,27 @@
                             <w:r>
                               <w:t xml:space="preserve"> </w:t>
                             </w:r>
-                            <w:fldSimple w:instr=" SEQ Figure \* ARABIC ">
-                              <w:r>
-                                <w:rPr>
-                                  <w:noProof/>
-                                </w:rPr>
-                                <w:t>10</w:t>
-                              </w:r>
-                            </w:fldSimple>
+                            <w:r>
+                              <w:fldChar w:fldCharType="begin"/>
+                            </w:r>
+                            <w:r>
+                              <w:instrText xml:space="preserve"> SEQ Figure \* ARABIC </w:instrText>
+                            </w:r>
+                            <w:r>
+                              <w:fldChar w:fldCharType="separate"/>
+                            </w:r>
+                            <w:r>
+                              <w:rPr>
+                                <w:noProof/>
+                              </w:rPr>
+                              <w:t>10</w:t>
+                            </w:r>
+                            <w:r>
+                              <w:rPr>
+                                <w:noProof/>
+                              </w:rPr>
+                              <w:fldChar w:fldCharType="end"/>
+                            </w:r>
                             <w:bookmarkEnd w:id="39"/>
                             <w:r>
                               <w:t xml:space="preserve"> – </w:t>
@@ -9600,7 +9812,7 @@
           </mc:Choice>
           <mc:Fallback>
             <w:pict>
-              <v:shape w14:anchorId="2B56859F" id="Text Box 19" o:spid="_x0000_s1031" type="#_x0000_t202" style="position:absolute;margin-left:0;margin-top:230.35pt;width:248.05pt;height:.05pt;z-index:-251638784;visibility:visible;mso-wrap-style:square;mso-width-percent:0;mso-wrap-distance-left:9pt;mso-wrap-distance-top:0;mso-wrap-distance-right:9pt;mso-wrap-distance-bottom:0;mso-position-horizontal:left;mso-position-horizontal-relative:margin;mso-position-vertical:absolute;mso-position-vertical-relative:text;mso-width-percent:0;mso-width-relative:margin;v-text-anchor:top" o:gfxdata="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" stroked="f">
+              <v:shape w14:anchorId="2B56859F" id="Text Box 19" o:spid="_x0000_s1032" type="#_x0000_t202" style="position:absolute;margin-left:0;margin-top:230.35pt;width:248.05pt;height:.05pt;z-index:-251638784;visibility:visible;mso-wrap-style:square;mso-width-percent:0;mso-wrap-distance-left:9pt;mso-wrap-distance-top:0;mso-wrap-distance-right:9pt;mso-wrap-distance-bottom:0;mso-position-horizontal:left;mso-position-horizontal-relative:margin;mso-position-vertical:absolute;mso-position-vertical-relative:text;mso-width-percent:0;mso-width-relative:margin;v-text-anchor:top" o:gfxdata="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" stroked="f">
                 <v:textbox style="mso-fit-shape-to-text:t" inset="0,0,0,0">
                   <w:txbxContent>
                     <w:p>
@@ -9608,7 +9820,7 @@
                         <w:pStyle w:val="Caption"/>
                       </w:pPr>
                       <w:bookmarkStart w:id="41" w:name="_Ref74590817"/>
-                      <w:bookmarkStart w:id="42" w:name="_Toc74602790"/>
+                      <w:bookmarkStart w:id="42" w:name="_Toc75442914"/>
                       <w:proofErr w:type="spellStart"/>
                       <w:r>
                         <w:t>Figure</w:t>
@@ -9617,14 +9829,27 @@
                       <w:r>
                         <w:t xml:space="preserve"> </w:t>
                       </w:r>
-                      <w:fldSimple w:instr=" SEQ Figure \* ARABIC ">
-                        <w:r>
-                          <w:rPr>
-                            <w:noProof/>
-                          </w:rPr>
-                          <w:t>10</w:t>
-                        </w:r>
-                      </w:fldSimple>
+                      <w:r>
+                        <w:fldChar w:fldCharType="begin"/>
+                      </w:r>
+                      <w:r>
+                        <w:instrText xml:space="preserve"> SEQ Figure \* ARABIC </w:instrText>
+                      </w:r>
+                      <w:r>
+                        <w:fldChar w:fldCharType="separate"/>
+                      </w:r>
+                      <w:r>
+                        <w:rPr>
+                          <w:noProof/>
+                        </w:rPr>
+                        <w:t>10</w:t>
+                      </w:r>
+                      <w:r>
+                        <w:rPr>
+                          <w:noProof/>
+                        </w:rPr>
+                        <w:fldChar w:fldCharType="end"/>
+                      </w:r>
                       <w:bookmarkEnd w:id="41"/>
                       <w:r>
                         <w:t xml:space="preserve"> – </w:t>
@@ -9845,7 +10070,7 @@
                               </w:rPr>
                             </w:pPr>
                             <w:bookmarkStart w:id="45" w:name="_Ref74596784"/>
-                            <w:bookmarkStart w:id="46" w:name="_Toc74602791"/>
+                            <w:bookmarkStart w:id="46" w:name="_Toc75442915"/>
                             <w:proofErr w:type="spellStart"/>
                             <w:r>
                               <w:t>Figure</w:t>
@@ -9854,14 +10079,27 @@
                             <w:r>
                               <w:t xml:space="preserve"> </w:t>
                             </w:r>
-                            <w:fldSimple w:instr=" SEQ Figure \* ARABIC ">
-                              <w:r>
-                                <w:rPr>
-                                  <w:noProof/>
-                                </w:rPr>
-                                <w:t>11</w:t>
-                              </w:r>
-                            </w:fldSimple>
+                            <w:r>
+                              <w:fldChar w:fldCharType="begin"/>
+                            </w:r>
+                            <w:r>
+                              <w:instrText xml:space="preserve"> SEQ Figure \* ARABIC </w:instrText>
+                            </w:r>
+                            <w:r>
+                              <w:fldChar w:fldCharType="separate"/>
+                            </w:r>
+                            <w:r>
+                              <w:rPr>
+                                <w:noProof/>
+                              </w:rPr>
+                              <w:t>11</w:t>
+                            </w:r>
+                            <w:r>
+                              <w:rPr>
+                                <w:noProof/>
+                              </w:rPr>
+                              <w:fldChar w:fldCharType="end"/>
+                            </w:r>
                             <w:bookmarkEnd w:id="45"/>
                             <w:r>
                               <w:t xml:space="preserve"> – Pre-Processing script.</w:t>
@@ -9884,7 +10122,7 @@
           </mc:Choice>
           <mc:Fallback>
             <w:pict>
-              <v:shape w14:anchorId="3CF42107" id="Text Box 21" o:spid="_x0000_s1032" type="#_x0000_t202" style="position:absolute;margin-left:.3pt;margin-top:508.2pt;width:467.7pt;height:.05pt;z-index:-251635712;visibility:visible;mso-wrap-style:square;mso-wrap-distance-left:9pt;mso-wrap-distance-top:0;mso-wrap-distance-right:9pt;mso-wrap-distance-bottom:0;mso-position-horizontal:absolute;mso-position-horizontal-relative:text;mso-position-vertical:absolute;mso-position-vertical-relative:text;v-text-anchor:top" o:gfxdata="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" stroked="f">
+              <v:shape w14:anchorId="3CF42107" id="Text Box 21" o:spid="_x0000_s1033" type="#_x0000_t202" style="position:absolute;margin-left:.3pt;margin-top:508.2pt;width:467.7pt;height:.05pt;z-index:-251635712;visibility:visible;mso-wrap-style:square;mso-wrap-distance-left:9pt;mso-wrap-distance-top:0;mso-wrap-distance-right:9pt;mso-wrap-distance-bottom:0;mso-position-horizontal:absolute;mso-position-horizontal-relative:text;mso-position-vertical:absolute;mso-position-vertical-relative:text;v-text-anchor:top" o:gfxdata="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" stroked="f">
                 <v:textbox style="mso-fit-shape-to-text:t" inset="0,0,0,0">
                   <w:txbxContent>
                     <w:p>
@@ -9897,7 +10135,7 @@
                         </w:rPr>
                       </w:pPr>
                       <w:bookmarkStart w:id="47" w:name="_Ref74596784"/>
-                      <w:bookmarkStart w:id="48" w:name="_Toc74602791"/>
+                      <w:bookmarkStart w:id="48" w:name="_Toc75442915"/>
                       <w:proofErr w:type="spellStart"/>
                       <w:r>
                         <w:t>Figure</w:t>
@@ -9906,14 +10144,27 @@
                       <w:r>
                         <w:t xml:space="preserve"> </w:t>
                       </w:r>
-                      <w:fldSimple w:instr=" SEQ Figure \* ARABIC ">
-                        <w:r>
-                          <w:rPr>
-                            <w:noProof/>
-                          </w:rPr>
-                          <w:t>11</w:t>
-                        </w:r>
-                      </w:fldSimple>
+                      <w:r>
+                        <w:fldChar w:fldCharType="begin"/>
+                      </w:r>
+                      <w:r>
+                        <w:instrText xml:space="preserve"> SEQ Figure \* ARABIC </w:instrText>
+                      </w:r>
+                      <w:r>
+                        <w:fldChar w:fldCharType="separate"/>
+                      </w:r>
+                      <w:r>
+                        <w:rPr>
+                          <w:noProof/>
+                        </w:rPr>
+                        <w:t>11</w:t>
+                      </w:r>
+                      <w:r>
+                        <w:rPr>
+                          <w:noProof/>
+                        </w:rPr>
+                        <w:fldChar w:fldCharType="end"/>
+                      </w:r>
                       <w:bookmarkEnd w:id="47"/>
                       <w:r>
                         <w:t xml:space="preserve"> – Pre-Processing script.</w:t>
@@ -9965,7 +10216,7 @@
                     <pic:cNvPicPr/>
                   </pic:nvPicPr>
                   <pic:blipFill>
-                    <a:blip r:embed="rId35">
+                    <a:blip r:embed="rId39">
                       <a:extLst>
                         <a:ext uri="{28A0092B-C50C-407E-A947-70E740481C1C}">
                           <a14:useLocalDpi xmlns:a14="http://schemas.microsoft.com/office/drawing/2010/main" val="0"/>
@@ -10138,7 +10389,7 @@
                             <w:pPr>
                               <w:pStyle w:val="Caption"/>
                             </w:pPr>
-                            <w:bookmarkStart w:id="50" w:name="_Toc74602792"/>
+                            <w:bookmarkStart w:id="50" w:name="_Toc75442916"/>
                             <w:proofErr w:type="spellStart"/>
                             <w:r>
                               <w:t>Figure</w:t>
@@ -10147,14 +10398,27 @@
                             <w:r>
                               <w:t xml:space="preserve"> </w:t>
                             </w:r>
-                            <w:fldSimple w:instr=" SEQ Figure \* ARABIC ">
-                              <w:r>
-                                <w:rPr>
-                                  <w:noProof/>
-                                </w:rPr>
-                                <w:t>12</w:t>
-                              </w:r>
-                            </w:fldSimple>
+                            <w:r>
+                              <w:fldChar w:fldCharType="begin"/>
+                            </w:r>
+                            <w:r>
+                              <w:instrText xml:space="preserve"> SEQ Figure \* ARABIC </w:instrText>
+                            </w:r>
+                            <w:r>
+                              <w:fldChar w:fldCharType="separate"/>
+                            </w:r>
+                            <w:r>
+                              <w:rPr>
+                                <w:noProof/>
+                              </w:rPr>
+                              <w:t>12</w:t>
+                            </w:r>
+                            <w:r>
+                              <w:rPr>
+                                <w:noProof/>
+                              </w:rPr>
+                              <w:fldChar w:fldCharType="end"/>
+                            </w:r>
                             <w:r>
                               <w:t xml:space="preserve"> – Model training script.</w:t>
                             </w:r>
@@ -10177,14 +10441,14 @@
           </mc:Choice>
           <mc:Fallback>
             <w:pict>
-              <v:shape w14:anchorId="049E3FA2" id="Text Box 23" o:spid="_x0000_s1033" type="#_x0000_t202" style="position:absolute;left:0;text-align:left;margin-left:156.05pt;margin-top:620.45pt;width:325.6pt;height:.05pt;z-index:-251632640;visibility:visible;mso-wrap-style:square;mso-wrap-distance-left:9pt;mso-wrap-distance-top:0;mso-wrap-distance-right:9pt;mso-wrap-distance-bottom:0;mso-position-horizontal:absolute;mso-position-horizontal-relative:text;mso-position-vertical:absolute;mso-position-vertical-relative:text;v-text-anchor:top" o:gfxdata="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" stroked="f">
+              <v:shape w14:anchorId="049E3FA2" id="Text Box 23" o:spid="_x0000_s1034" type="#_x0000_t202" style="position:absolute;left:0;text-align:left;margin-left:156.05pt;margin-top:620.45pt;width:325.6pt;height:.05pt;z-index:-251632640;visibility:visible;mso-wrap-style:square;mso-wrap-distance-left:9pt;mso-wrap-distance-top:0;mso-wrap-distance-right:9pt;mso-wrap-distance-bottom:0;mso-position-horizontal:absolute;mso-position-horizontal-relative:text;mso-position-vertical:absolute;mso-position-vertical-relative:text;v-text-anchor:top" o:gfxdata="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" stroked="f">
                 <v:textbox style="mso-fit-shape-to-text:t" inset="0,0,0,0">
                   <w:txbxContent>
                     <w:p>
                       <w:pPr>
                         <w:pStyle w:val="Caption"/>
                       </w:pPr>
-                      <w:bookmarkStart w:id="51" w:name="_Toc74602792"/>
+                      <w:bookmarkStart w:id="51" w:name="_Toc75442916"/>
                       <w:proofErr w:type="spellStart"/>
                       <w:r>
                         <w:t>Figure</w:t>
@@ -10193,14 +10457,27 @@
                       <w:r>
                         <w:t xml:space="preserve"> </w:t>
                       </w:r>
-                      <w:fldSimple w:instr=" SEQ Figure \* ARABIC ">
-                        <w:r>
-                          <w:rPr>
-                            <w:noProof/>
-                          </w:rPr>
-                          <w:t>12</w:t>
-                        </w:r>
-                      </w:fldSimple>
+                      <w:r>
+                        <w:fldChar w:fldCharType="begin"/>
+                      </w:r>
+                      <w:r>
+                        <w:instrText xml:space="preserve"> SEQ Figure \* ARABIC </w:instrText>
+                      </w:r>
+                      <w:r>
+                        <w:fldChar w:fldCharType="separate"/>
+                      </w:r>
+                      <w:r>
+                        <w:rPr>
+                          <w:noProof/>
+                        </w:rPr>
+                        <w:t>12</w:t>
+                      </w:r>
+                      <w:r>
+                        <w:rPr>
+                          <w:noProof/>
+                        </w:rPr>
+                        <w:fldChar w:fldCharType="end"/>
+                      </w:r>
                       <w:r>
                         <w:t xml:space="preserve"> – Model training script.</w:t>
                       </w:r>
@@ -10252,7 +10529,7 @@
                     <pic:cNvPicPr/>
                   </pic:nvPicPr>
                   <pic:blipFill rotWithShape="1">
-                    <a:blip r:embed="rId36">
+                    <a:blip r:embed="rId40">
                       <a:extLst>
                         <a:ext uri="{28A0092B-C50C-407E-A947-70E740481C1C}">
                           <a14:useLocalDpi xmlns:a14="http://schemas.microsoft.com/office/drawing/2010/main" val="0"/>
@@ -10586,7 +10863,7 @@
                     <pic:cNvPicPr/>
                   </pic:nvPicPr>
                   <pic:blipFill>
-                    <a:blip r:embed="rId37">
+                    <a:blip r:embed="rId41">
                       <a:extLst>
                         <a:ext uri="{28A0092B-C50C-407E-A947-70E740481C1C}">
                           <a14:useLocalDpi xmlns:a14="http://schemas.microsoft.com/office/drawing/2010/main" val="0"/>
@@ -10684,7 +10961,7 @@
                               </w:rPr>
                             </w:pPr>
                             <w:bookmarkStart w:id="52" w:name="_Ref74599838"/>
-                            <w:bookmarkStart w:id="53" w:name="_Toc74602793"/>
+                            <w:bookmarkStart w:id="53" w:name="_Toc75442917"/>
                             <w:proofErr w:type="spellStart"/>
                             <w:r>
                               <w:t>Figure</w:t>
@@ -10693,14 +10970,27 @@
                             <w:r>
                               <w:t xml:space="preserve"> </w:t>
                             </w:r>
-                            <w:fldSimple w:instr=" SEQ Figure \* ARABIC ">
-                              <w:r>
-                                <w:rPr>
-                                  <w:noProof/>
-                                </w:rPr>
-                                <w:t>13</w:t>
-                              </w:r>
-                            </w:fldSimple>
+                            <w:r>
+                              <w:fldChar w:fldCharType="begin"/>
+                            </w:r>
+                            <w:r>
+                              <w:instrText xml:space="preserve"> SEQ Figure \* ARABIC </w:instrText>
+                            </w:r>
+                            <w:r>
+                              <w:fldChar w:fldCharType="separate"/>
+                            </w:r>
+                            <w:r>
+                              <w:rPr>
+                                <w:noProof/>
+                              </w:rPr>
+                              <w:t>13</w:t>
+                            </w:r>
+                            <w:r>
+                              <w:rPr>
+                                <w:noProof/>
+                              </w:rPr>
+                              <w:fldChar w:fldCharType="end"/>
+                            </w:r>
                             <w:bookmarkEnd w:id="52"/>
                             <w:r>
                               <w:t xml:space="preserve"> – </w:t>
@@ -10734,7 +11024,7 @@
           </mc:Choice>
           <mc:Fallback>
             <w:pict>
-              <v:shape w14:anchorId="475A0AEA" id="Text Box 32" o:spid="_x0000_s1034" type="#_x0000_t202" style="position:absolute;margin-left:344.4pt;margin-top:193.15pt;width:180pt;height:19.55pt;z-index:-251626496;visibility:visible;mso-wrap-style:square;mso-height-percent:0;mso-wrap-distance-left:9pt;mso-wrap-distance-top:0;mso-wrap-distance-right:9pt;mso-wrap-distance-bottom:0;mso-position-horizontal:absolute;mso-position-horizontal-relative:text;mso-position-vertical:absolute;mso-position-vertical-relative:text;mso-height-percent:0;mso-height-relative:margin;v-text-anchor:top" o:gfxdata="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" stroked="f">
+              <v:shape w14:anchorId="475A0AEA" id="Text Box 32" o:spid="_x0000_s1035" type="#_x0000_t202" style="position:absolute;margin-left:344.4pt;margin-top:193.15pt;width:180pt;height:19.55pt;z-index:-251626496;visibility:visible;mso-wrap-style:square;mso-height-percent:0;mso-wrap-distance-left:9pt;mso-wrap-distance-top:0;mso-wrap-distance-right:9pt;mso-wrap-distance-bottom:0;mso-position-horizontal:absolute;mso-position-horizontal-relative:text;mso-position-vertical:absolute;mso-position-vertical-relative:text;mso-height-percent:0;mso-height-relative:margin;v-text-anchor:top" o:gfxdata="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" stroked="f">
                 <v:textbox inset="0,0,0,0">
                   <w:txbxContent>
                     <w:p>
@@ -10747,7 +11037,7 @@
                         </w:rPr>
                       </w:pPr>
                       <w:bookmarkStart w:id="54" w:name="_Ref74599838"/>
-                      <w:bookmarkStart w:id="55" w:name="_Toc74602793"/>
+                      <w:bookmarkStart w:id="55" w:name="_Toc75442917"/>
                       <w:proofErr w:type="spellStart"/>
                       <w:r>
                         <w:t>Figure</w:t>
@@ -10756,14 +11046,27 @@
                       <w:r>
                         <w:t xml:space="preserve"> </w:t>
                       </w:r>
-                      <w:fldSimple w:instr=" SEQ Figure \* ARABIC ">
-                        <w:r>
-                          <w:rPr>
-                            <w:noProof/>
-                          </w:rPr>
-                          <w:t>13</w:t>
-                        </w:r>
-                      </w:fldSimple>
+                      <w:r>
+                        <w:fldChar w:fldCharType="begin"/>
+                      </w:r>
+                      <w:r>
+                        <w:instrText xml:space="preserve"> SEQ Figure \* ARABIC </w:instrText>
+                      </w:r>
+                      <w:r>
+                        <w:fldChar w:fldCharType="separate"/>
+                      </w:r>
+                      <w:r>
+                        <w:rPr>
+                          <w:noProof/>
+                        </w:rPr>
+                        <w:t>13</w:t>
+                      </w:r>
+                      <w:r>
+                        <w:rPr>
+                          <w:noProof/>
+                        </w:rPr>
+                        <w:fldChar w:fldCharType="end"/>
+                      </w:r>
                       <w:bookmarkEnd w:id="54"/>
                       <w:r>
                         <w:t xml:space="preserve"> – </w:t>
@@ -10823,7 +11126,7 @@
                     <pic:cNvPicPr/>
                   </pic:nvPicPr>
                   <pic:blipFill rotWithShape="1">
-                    <a:blip r:embed="rId38">
+                    <a:blip r:embed="rId42">
                       <a:extLst>
                         <a:ext uri="{28A0092B-C50C-407E-A947-70E740481C1C}">
                           <a14:useLocalDpi xmlns:a14="http://schemas.microsoft.com/office/drawing/2010/main" val="0"/>
@@ -10919,7 +11222,7 @@
                               </w:rPr>
                             </w:pPr>
                             <w:bookmarkStart w:id="56" w:name="_Ref74599827"/>
-                            <w:bookmarkStart w:id="57" w:name="_Toc74602794"/>
+                            <w:bookmarkStart w:id="57" w:name="_Toc75442918"/>
                             <w:r>
                               <w:rPr>
                                 <w:lang w:val="en-GB"/>
@@ -10979,7 +11282,7 @@
           </mc:Choice>
           <mc:Fallback>
             <w:pict>
-              <v:shape w14:anchorId="21F522E5" id="Text Box 30" o:spid="_x0000_s1035" type="#_x0000_t202" style="position:absolute;margin-left:0;margin-top:193pt;width:363.05pt;height:.05pt;z-index:-251629568;visibility:visible;mso-wrap-style:square;mso-wrap-distance-left:9pt;mso-wrap-distance-top:0;mso-wrap-distance-right:9pt;mso-wrap-distance-bottom:0;mso-position-horizontal:left;mso-position-horizontal-relative:margin;mso-position-vertical:absolute;mso-position-vertical-relative:text;v-text-anchor:top" o:gfxdata="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" stroked="f">
+              <v:shape w14:anchorId="21F522E5" id="Text Box 30" o:spid="_x0000_s1036" type="#_x0000_t202" style="position:absolute;margin-left:0;margin-top:193pt;width:363.05pt;height:.05pt;z-index:-251629568;visibility:visible;mso-wrap-style:square;mso-wrap-distance-left:9pt;mso-wrap-distance-top:0;mso-wrap-distance-right:9pt;mso-wrap-distance-bottom:0;mso-position-horizontal:left;mso-position-horizontal-relative:margin;mso-position-vertical:absolute;mso-position-vertical-relative:text;v-text-anchor:top" o:gfxdata="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" stroked="f">
                 <v:textbox style="mso-fit-shape-to-text:t" inset="0,0,0,0">
                   <w:txbxContent>
                     <w:p>
@@ -10990,7 +11293,7 @@
                         </w:rPr>
                       </w:pPr>
                       <w:bookmarkStart w:id="58" w:name="_Ref74599827"/>
-                      <w:bookmarkStart w:id="59" w:name="_Toc74602794"/>
+                      <w:bookmarkStart w:id="59" w:name="_Toc75442918"/>
                       <w:r>
                         <w:rPr>
                           <w:lang w:val="en-GB"/>
@@ -11204,7 +11507,7 @@
                     <pic:cNvPicPr/>
                   </pic:nvPicPr>
                   <pic:blipFill rotWithShape="1">
-                    <a:blip r:embed="rId39">
+                    <a:blip r:embed="rId43">
                       <a:extLst>
                         <a:ext uri="{28A0092B-C50C-407E-A947-70E740481C1C}">
                           <a14:useLocalDpi xmlns:a14="http://schemas.microsoft.com/office/drawing/2010/main" val="0"/>
@@ -11374,7 +11677,7 @@
                               </w:rPr>
                             </w:pPr>
                             <w:bookmarkStart w:id="61" w:name="_Ref74601020"/>
-                            <w:bookmarkStart w:id="62" w:name="_Toc74602795"/>
+                            <w:bookmarkStart w:id="62" w:name="_Toc75442919"/>
                             <w:r>
                               <w:rPr>
                                 <w:lang w:val="en-GB"/>
@@ -11434,7 +11737,7 @@
           </mc:Choice>
           <mc:Fallback>
             <w:pict>
-              <v:shape w14:anchorId="2868BA9F" id="Text Box 35" o:spid="_x0000_s1036" type="#_x0000_t202" style="position:absolute;margin-left:143.85pt;margin-top:8.4pt;width:346pt;height:.05pt;z-index:251694080;visibility:visible;mso-wrap-style:square;mso-wrap-distance-left:9pt;mso-wrap-distance-top:0;mso-wrap-distance-right:9pt;mso-wrap-distance-bottom:0;mso-position-horizontal:absolute;mso-position-horizontal-relative:text;mso-position-vertical:absolute;mso-position-vertical-relative:text;v-text-anchor:top" o:gfxdata="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" stroked="f">
+              <v:shape w14:anchorId="2868BA9F" id="Text Box 35" o:spid="_x0000_s1037" type="#_x0000_t202" style="position:absolute;margin-left:143.85pt;margin-top:8.4pt;width:346pt;height:.05pt;z-index:251694080;visibility:visible;mso-wrap-style:square;mso-wrap-distance-left:9pt;mso-wrap-distance-top:0;mso-wrap-distance-right:9pt;mso-wrap-distance-bottom:0;mso-position-horizontal:absolute;mso-position-horizontal-relative:text;mso-position-vertical:absolute;mso-position-vertical-relative:text;v-text-anchor:top" o:gfxdata="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" stroked="f">
                 <v:textbox style="mso-fit-shape-to-text:t" inset="0,0,0,0">
                   <w:txbxContent>
                     <w:p>
@@ -11445,7 +11748,7 @@
                         </w:rPr>
                       </w:pPr>
                       <w:bookmarkStart w:id="63" w:name="_Ref74601020"/>
-                      <w:bookmarkStart w:id="64" w:name="_Toc74602795"/>
+                      <w:bookmarkStart w:id="64" w:name="_Toc75442919"/>
                       <w:r>
                         <w:rPr>
                           <w:lang w:val="en-GB"/>
@@ -11582,7 +11885,7 @@
                                 <w:lang w:val="en-GB"/>
                               </w:rPr>
                             </w:pPr>
-                            <w:bookmarkStart w:id="65" w:name="_Toc74602796"/>
+                            <w:bookmarkStart w:id="65" w:name="_Toc75442920"/>
                             <w:r>
                               <w:rPr>
                                 <w:lang w:val="en-GB"/>
@@ -11641,7 +11944,7 @@
           </mc:Choice>
           <mc:Fallback>
             <w:pict>
-              <v:shape w14:anchorId="76DEEA7B" id="Text Box 36" o:spid="_x0000_s1037" type="#_x0000_t202" style="position:absolute;margin-left:150.1pt;margin-top:683.65pt;width:339pt;height:.05pt;z-index:251696128;visibility:visible;mso-wrap-style:square;mso-wrap-distance-left:9pt;mso-wrap-distance-top:0;mso-wrap-distance-right:9pt;mso-wrap-distance-bottom:0;mso-position-horizontal:absolute;mso-position-horizontal-relative:text;mso-position-vertical:absolute;mso-position-vertical-relative:text;v-text-anchor:top" o:gfxdata="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" stroked="f">
+              <v:shape w14:anchorId="76DEEA7B" id="Text Box 36" o:spid="_x0000_s1038" type="#_x0000_t202" style="position:absolute;margin-left:150.1pt;margin-top:683.65pt;width:339pt;height:.05pt;z-index:251696128;visibility:visible;mso-wrap-style:square;mso-wrap-distance-left:9pt;mso-wrap-distance-top:0;mso-wrap-distance-right:9pt;mso-wrap-distance-bottom:0;mso-position-horizontal:absolute;mso-position-horizontal-relative:text;mso-position-vertical:absolute;mso-position-vertical-relative:text;v-text-anchor:top" o:gfxdata="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" stroked="f">
                 <v:textbox style="mso-fit-shape-to-text:t" inset="0,0,0,0">
                   <w:txbxContent>
                     <w:p>
@@ -11651,7 +11954,7 @@
                           <w:lang w:val="en-GB"/>
                         </w:rPr>
                       </w:pPr>
-                      <w:bookmarkStart w:id="66" w:name="_Toc74602796"/>
+                      <w:bookmarkStart w:id="66" w:name="_Toc75442920"/>
                       <w:r>
                         <w:rPr>
                           <w:lang w:val="en-GB"/>
@@ -11731,7 +12034,7 @@
                     <pic:cNvPicPr/>
                   </pic:nvPicPr>
                   <pic:blipFill rotWithShape="1">
-                    <a:blip r:embed="rId39">
+                    <a:blip r:embed="rId43">
                       <a:extLst>
                         <a:ext uri="{28A0092B-C50C-407E-A947-70E740481C1C}">
                           <a14:useLocalDpi xmlns:a14="http://schemas.microsoft.com/office/drawing/2010/main" val="0"/>
@@ -12047,7 +12350,7 @@
                                 <w:lang w:val="en-GB"/>
                               </w:rPr>
                             </w:pPr>
-                            <w:bookmarkStart w:id="67" w:name="_Toc74602797"/>
+                            <w:bookmarkStart w:id="67" w:name="_Toc75442921"/>
                             <w:r>
                               <w:rPr>
                                 <w:lang w:val="en-GB"/>
@@ -12124,7 +12427,7 @@
           </mc:Choice>
           <mc:Fallback>
             <w:pict>
-              <v:shape w14:anchorId="10F12EE6" id="Text Box 40" o:spid="_x0000_s1038" type="#_x0000_t202" style="position:absolute;margin-left:232pt;margin-top:691.5pt;width:222pt;height:14pt;z-index:251702272;visibility:visible;mso-wrap-style:square;mso-height-percent:0;mso-wrap-distance-left:9pt;mso-wrap-distance-top:0;mso-wrap-distance-right:9pt;mso-wrap-distance-bottom:0;mso-position-horizontal:absolute;mso-position-horizontal-relative:text;mso-position-vertical:absolute;mso-position-vertical-relative:text;mso-height-percent:0;mso-height-relative:margin;v-text-anchor:top" o:gfxdata="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" stroked="f">
+              <v:shape w14:anchorId="10F12EE6" id="Text Box 40" o:spid="_x0000_s1039" type="#_x0000_t202" style="position:absolute;margin-left:232pt;margin-top:691.5pt;width:222pt;height:14pt;z-index:251702272;visibility:visible;mso-wrap-style:square;mso-height-percent:0;mso-wrap-distance-left:9pt;mso-wrap-distance-top:0;mso-wrap-distance-right:9pt;mso-wrap-distance-bottom:0;mso-position-horizontal:absolute;mso-position-horizontal-relative:text;mso-position-vertical:absolute;mso-position-vertical-relative:text;mso-height-percent:0;mso-height-relative:margin;v-text-anchor:top" o:gfxdata="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" stroked="f">
                 <v:textbox inset="0,0,0,0">
                   <w:txbxContent>
                     <w:p>
@@ -12134,7 +12437,7 @@
                           <w:lang w:val="en-GB"/>
                         </w:rPr>
                       </w:pPr>
-                      <w:bookmarkStart w:id="68" w:name="_Toc74602797"/>
+                      <w:bookmarkStart w:id="68" w:name="_Toc75442921"/>
                       <w:r>
                         <w:rPr>
                           <w:lang w:val="en-GB"/>
@@ -12250,7 +12553,7 @@
                                 <w:szCs w:val="20"/>
                               </w:rPr>
                             </w:pPr>
-                            <w:bookmarkStart w:id="69" w:name="_Toc74602798"/>
+                            <w:bookmarkStart w:id="69" w:name="_Toc75442922"/>
                             <w:proofErr w:type="spellStart"/>
                             <w:r>
                               <w:t>Figure</w:t>
@@ -12259,14 +12562,27 @@
                             <w:r>
                               <w:t xml:space="preserve"> </w:t>
                             </w:r>
-                            <w:fldSimple w:instr=" SEQ Figure \* ARABIC ">
-                              <w:r>
-                                <w:rPr>
-                                  <w:noProof/>
-                                </w:rPr>
-                                <w:t>17</w:t>
-                              </w:r>
-                            </w:fldSimple>
+                            <w:r>
+                              <w:fldChar w:fldCharType="begin"/>
+                            </w:r>
+                            <w:r>
+                              <w:instrText xml:space="preserve"> SEQ Figure \* ARABIC </w:instrText>
+                            </w:r>
+                            <w:r>
+                              <w:fldChar w:fldCharType="separate"/>
+                            </w:r>
+                            <w:r>
+                              <w:rPr>
+                                <w:noProof/>
+                              </w:rPr>
+                              <w:t>17</w:t>
+                            </w:r>
+                            <w:r>
+                              <w:rPr>
+                                <w:noProof/>
+                              </w:rPr>
+                              <w:fldChar w:fldCharType="end"/>
+                            </w:r>
                             <w:r>
                               <w:t xml:space="preserve"> </w:t>
                             </w:r>
@@ -12310,7 +12626,7 @@
           </mc:Choice>
           <mc:Fallback>
             <w:pict>
-              <v:shape w14:anchorId="67858231" id="Text Box 38" o:spid="_x0000_s1039" type="#_x0000_t202" style="position:absolute;margin-left:-16.5pt;margin-top:689.7pt;width:226.2pt;height:20.1pt;z-index:251699200;visibility:visible;mso-wrap-style:square;mso-height-percent:0;mso-wrap-distance-left:9pt;mso-wrap-distance-top:0;mso-wrap-distance-right:9pt;mso-wrap-distance-bottom:0;mso-position-horizontal:absolute;mso-position-horizontal-relative:text;mso-position-vertical:absolute;mso-position-vertical-relative:text;mso-height-percent:0;mso-height-relative:margin;v-text-anchor:top" o:gfxdata="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" stroked="f">
+              <v:shape w14:anchorId="67858231" id="Text Box 38" o:spid="_x0000_s1040" type="#_x0000_t202" style="position:absolute;margin-left:-16.5pt;margin-top:689.7pt;width:226.2pt;height:20.1pt;z-index:251699200;visibility:visible;mso-wrap-style:square;mso-height-percent:0;mso-wrap-distance-left:9pt;mso-wrap-distance-top:0;mso-wrap-distance-right:9pt;mso-wrap-distance-bottom:0;mso-position-horizontal:absolute;mso-position-horizontal-relative:text;mso-position-vertical:absolute;mso-position-vertical-relative:text;mso-height-percent:0;mso-height-relative:margin;v-text-anchor:top" o:gfxdata="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" stroked="f">
                 <v:textbox inset="0,0,0,0">
                   <w:txbxContent>
                     <w:p>
@@ -12322,7 +12638,7 @@
                           <w:szCs w:val="20"/>
                         </w:rPr>
                       </w:pPr>
-                      <w:bookmarkStart w:id="70" w:name="_Toc74602798"/>
+                      <w:bookmarkStart w:id="70" w:name="_Toc75442922"/>
                       <w:proofErr w:type="spellStart"/>
                       <w:r>
                         <w:t>Figure</w:t>
@@ -12331,14 +12647,27 @@
                       <w:r>
                         <w:t xml:space="preserve"> </w:t>
                       </w:r>
-                      <w:fldSimple w:instr=" SEQ Figure \* ARABIC ">
-                        <w:r>
-                          <w:rPr>
-                            <w:noProof/>
-                          </w:rPr>
-                          <w:t>17</w:t>
-                        </w:r>
-                      </w:fldSimple>
+                      <w:r>
+                        <w:fldChar w:fldCharType="begin"/>
+                      </w:r>
+                      <w:r>
+                        <w:instrText xml:space="preserve"> SEQ Figure \* ARABIC </w:instrText>
+                      </w:r>
+                      <w:r>
+                        <w:fldChar w:fldCharType="separate"/>
+                      </w:r>
+                      <w:r>
+                        <w:rPr>
+                          <w:noProof/>
+                        </w:rPr>
+                        <w:t>17</w:t>
+                      </w:r>
+                      <w:r>
+                        <w:rPr>
+                          <w:noProof/>
+                        </w:rPr>
+                        <w:fldChar w:fldCharType="end"/>
+                      </w:r>
                       <w:r>
                         <w:t xml:space="preserve"> </w:t>
                       </w:r>
@@ -12400,7 +12729,7 @@
                     <pic:cNvPicPr/>
                   </pic:nvPicPr>
                   <pic:blipFill rotWithShape="1">
-                    <a:blip r:embed="rId40">
+                    <a:blip r:embed="rId44">
                       <a:extLst>
                         <a:ext uri="{28A0092B-C50C-407E-A947-70E740481C1C}">
                           <a14:useLocalDpi xmlns:a14="http://schemas.microsoft.com/office/drawing/2010/main" val="0"/>
@@ -12486,7 +12815,7 @@
                     <pic:cNvPicPr/>
                   </pic:nvPicPr>
                   <pic:blipFill rotWithShape="1">
-                    <a:blip r:embed="rId41">
+                    <a:blip r:embed="rId45">
                       <a:extLst>
                         <a:ext uri="{28A0092B-C50C-407E-A947-70E740481C1C}">
                           <a14:useLocalDpi xmlns:a14="http://schemas.microsoft.com/office/drawing/2010/main" val="0"/>
@@ -13150,7 +13479,7 @@
           <w:lang w:val="en-GB"/>
         </w:rPr>
       </w:pPr>
-      <w:hyperlink r:id="rId42" w:history="1">
+      <w:hyperlink r:id="rId46" w:history="1">
         <w:r>
           <w:rPr>
             <w:rStyle w:val="Hyperlink"/>
@@ -13428,7 +13757,7 @@
         </w:rPr>
         <w:t xml:space="preserve">. Web: Mantra Labs. Available at: </w:t>
       </w:r>
-      <w:hyperlink r:id="rId43" w:history="1">
+      <w:hyperlink r:id="rId47" w:history="1">
         <w:r>
           <w:rPr>
             <w:rStyle w:val="Hyperlink"/>
@@ -13500,7 +13829,7 @@
         </w:rPr>
         <w:t xml:space="preserve">. Available at: </w:t>
       </w:r>
-      <w:hyperlink r:id="rId44" w:history="1">
+      <w:hyperlink r:id="rId48" w:history="1">
         <w:r>
           <w:rPr>
             <w:rStyle w:val="Hyperlink"/>
@@ -13619,7 +13948,7 @@
         </w:rPr>
         <w:t xml:space="preserve">. Available at: </w:t>
       </w:r>
-      <w:hyperlink r:id="rId45" w:history="1">
+      <w:hyperlink r:id="rId49" w:history="1">
         <w:r>
           <w:rPr>
             <w:rStyle w:val="Hyperlink"/>
@@ -13696,7 +14025,7 @@
         </w:rPr>
         <w:t xml:space="preserve">Werger, K., Kenedy, J., Peckham, D., Mather, S., Ginsberg, R., Jooste, A., Robinson, A. &amp; Knappenberger, D. (2020). Data valuation: Understanding the value of your data assets. 12. Available at: </w:t>
       </w:r>
-      <w:hyperlink r:id="rId46" w:history="1">
+      <w:hyperlink r:id="rId50" w:history="1">
         <w:r>
           <w:rPr>
             <w:rStyle w:val="Hyperlink"/>
@@ -13739,7 +14068,7 @@
         </w:rPr>
         <w:t xml:space="preserve">. Available at: </w:t>
       </w:r>
-      <w:hyperlink r:id="rId47" w:history="1">
+      <w:hyperlink r:id="rId51" w:history="1">
         <w:r>
           <w:rPr>
             <w:rStyle w:val="Hyperlink"/>
@@ -13769,8 +14098,8 @@
       </w:r>
     </w:p>
     <w:sectPr>
-      <w:headerReference w:type="default" r:id="rId48"/>
-      <w:footerReference w:type="default" r:id="rId49"/>
+      <w:headerReference w:type="default" r:id="rId52"/>
+      <w:footerReference w:type="default" r:id="rId53"/>
       <w:pgSz w:w="11906" w:h="16838" w:code="9"/>
       <w:pgMar w:top="907" w:right="1134" w:bottom="851" w:left="1418" w:header="709" w:footer="283" w:gutter="0"/>
       <w:cols w:space="708"/>
@@ -17628,19 +17957,6 @@
 </file>
 
 <file path=customXml/item1.xml><?xml version="1.0" encoding="utf-8"?>
-<b:Sources xmlns:b="http://schemas.openxmlformats.org/officeDocument/2006/bibliography" xmlns="http://schemas.openxmlformats.org/officeDocument/2006/bibliography" SelectedStyle="\APASixthEditionOfficeOnline.xsl" StyleName="APA" Version="6"/>
-</file>
-
-<file path=customXml/item2.xml><?xml version="1.0" encoding="utf-8"?>
-<?mso-contentType ?>
-<FormTemplates xmlns="http://schemas.microsoft.com/sharepoint/v3/contenttype/forms">
-  <Display>DocumentLibraryForm</Display>
-  <Edit>DocumentLibraryForm</Edit>
-  <New>DocumentLibraryForm</New>
-</FormTemplates>
-</file>
-
-<file path=customXml/item3.xml><?xml version="1.0" encoding="utf-8"?>
 <ct:contentTypeSchema xmlns:ct="http://schemas.microsoft.com/office/2006/metadata/contentType" xmlns:ma="http://schemas.microsoft.com/office/2006/metadata/properties/metaAttributes" ct:_="" ma:_="" ma:contentTypeName="Document" ma:contentTypeID="0x010100094456D89942774EBB37C7319F72393B" ma:contentTypeVersion="7" ma:contentTypeDescription="Create a new document." ma:contentTypeScope="" ma:versionID="e39c134b84844616d0d45939c133862b">
   <xsd:schema xmlns:xsd="http://www.w3.org/2001/XMLSchema" xmlns:xs="http://www.w3.org/2001/XMLSchema" xmlns:p="http://schemas.microsoft.com/office/2006/metadata/properties" xmlns:ns3="ef070905-8935-473d-ad2e-2904fddede3e" xmlns:ns4="49280282-86b5-48e6-b552-90470924f286" targetNamespace="http://schemas.microsoft.com/office/2006/metadata/properties" ma:root="true" ma:fieldsID="9cb625a4bd4b7fc0dd1b607cace35493" ns3:_="" ns4:_="">
     <xsd:import namespace="ef070905-8935-473d-ad2e-2904fddede3e"/>
@@ -17823,6 +18139,19 @@
 </ct:contentTypeSchema>
 </file>
 
+<file path=customXml/item2.xml><?xml version="1.0" encoding="utf-8"?>
+<?mso-contentType ?>
+<FormTemplates xmlns="http://schemas.microsoft.com/sharepoint/v3/contenttype/forms">
+  <Display>DocumentLibraryForm</Display>
+  <Edit>DocumentLibraryForm</Edit>
+  <New>DocumentLibraryForm</New>
+</FormTemplates>
+</file>
+
+<file path=customXml/item3.xml><?xml version="1.0" encoding="utf-8"?>
+<b:Sources xmlns:b="http://schemas.openxmlformats.org/officeDocument/2006/bibliography" xmlns="http://schemas.openxmlformats.org/officeDocument/2006/bibliography" SelectedStyle="\APASixthEditionOfficeOnline.xsl" StyleName="APA" Version="6"/>
+</file>
+
 <file path=customXml/item4.xml><?xml version="1.0" encoding="utf-8"?>
 <p:properties xmlns:p="http://schemas.microsoft.com/office/2006/metadata/properties" xmlns:xsi="http://www.w3.org/2001/XMLSchema-instance" xmlns:pc="http://schemas.microsoft.com/office/infopath/2007/PartnerControls">
   <documentManagement/>
@@ -17830,22 +18159,6 @@
 </file>
 
 <file path=customXml/itemProps1.xml><?xml version="1.0" encoding="utf-8"?>
-<ds:datastoreItem xmlns:ds="http://schemas.openxmlformats.org/officeDocument/2006/customXml" ds:itemID="{9B9CCDD2-F9EB-4DF9-AB48-F7A51887998F}">
-  <ds:schemaRefs>
-    <ds:schemaRef ds:uri="http://schemas.openxmlformats.org/officeDocument/2006/bibliography"/>
-  </ds:schemaRefs>
-</ds:datastoreItem>
-</file>
-
-<file path=customXml/itemProps2.xml><?xml version="1.0" encoding="utf-8"?>
-<ds:datastoreItem xmlns:ds="http://schemas.openxmlformats.org/officeDocument/2006/customXml" ds:itemID="{EE66D9A3-D51B-46A3-AD2C-CCB67955410E}">
-  <ds:schemaRefs>
-    <ds:schemaRef ds:uri="http://schemas.microsoft.com/sharepoint/v3/contenttype/forms"/>
-  </ds:schemaRefs>
-</ds:datastoreItem>
-</file>
-
-<file path=customXml/itemProps3.xml><?xml version="1.0" encoding="utf-8"?>
 <ds:datastoreItem xmlns:ds="http://schemas.openxmlformats.org/officeDocument/2006/customXml" ds:itemID="{1D5E2D42-5EF8-4628-9A45-E77B643DADDF}">
   <ds:schemaRefs>
     <ds:schemaRef ds:uri="http://schemas.microsoft.com/office/2006/metadata/contentType"/>
@@ -17864,6 +18177,22 @@
 </ds:datastoreItem>
 </file>
 
+<file path=customXml/itemProps2.xml><?xml version="1.0" encoding="utf-8"?>
+<ds:datastoreItem xmlns:ds="http://schemas.openxmlformats.org/officeDocument/2006/customXml" ds:itemID="{EE66D9A3-D51B-46A3-AD2C-CCB67955410E}">
+  <ds:schemaRefs>
+    <ds:schemaRef ds:uri="http://schemas.microsoft.com/sharepoint/v3/contenttype/forms"/>
+  </ds:schemaRefs>
+</ds:datastoreItem>
+</file>
+
+<file path=customXml/itemProps3.xml><?xml version="1.0" encoding="utf-8"?>
+<ds:datastoreItem xmlns:ds="http://schemas.openxmlformats.org/officeDocument/2006/customXml" ds:itemID="{9B9CCDD2-F9EB-4DF9-AB48-F7A51887998F}">
+  <ds:schemaRefs>
+    <ds:schemaRef ds:uri="http://schemas.openxmlformats.org/officeDocument/2006/bibliography"/>
+  </ds:schemaRefs>
+</ds:datastoreItem>
+</file>
+
 <file path=customXml/itemProps4.xml><?xml version="1.0" encoding="utf-8"?>
 <ds:datastoreItem xmlns:ds="http://schemas.openxmlformats.org/officeDocument/2006/customXml" ds:itemID="{3A18C3E2-EF14-41DF-910B-56CFB5EC60D4}">
   <ds:schemaRefs>

</xml_diff>